<commit_message>
STRs, STP, MODs updated
</commit_message>
<xml_diff>
--- a/PROJECT/MODs/TINF18C_MOD_2_Frontend_NetworkService_Team_2.docx
+++ b/PROJECT/MODs/TINF18C_MOD_2_Frontend_NetworkService_Team_2.docx
@@ -152,6 +152,7 @@
         <w:jc w:val="center"/>
         <w:rPr>
           <w:szCs w:val="20"/>
+          <w:lang w:val="en-US"/>
         </w:rPr>
       </w:pPr>
     </w:p>
@@ -162,21 +163,26 @@
           <w:b/>
           <w:sz w:val="44"/>
           <w:szCs w:val="20"/>
-        </w:rPr>
-      </w:pPr>
+          <w:lang w:val="en-US"/>
+        </w:rPr>
+      </w:pPr>
+      <w:proofErr w:type="spellStart"/>
       <w:r>
         <w:rPr>
           <w:b/>
           <w:sz w:val="44"/>
           <w:szCs w:val="20"/>
+          <w:lang w:val="en-US"/>
         </w:rPr>
         <w:t>NetworkService</w:t>
       </w:r>
-    </w:p>
-    <w:p>
-      <w:pPr>
-        <w:rPr>
-          <w:rStyle w:val="Erluterungen"/>
+      <w:proofErr w:type="spellEnd"/>
+    </w:p>
+    <w:p>
+      <w:pPr>
+        <w:rPr>
+          <w:rStyle w:val="Erluterungen"/>
+          <w:lang w:val="en-US"/>
         </w:rPr>
       </w:pPr>
     </w:p>
@@ -1669,13 +1675,13 @@
         <w:pStyle w:val="Heading1"/>
         <w:ind w:left="0" w:firstLine="0"/>
       </w:pPr>
-      <w:bookmarkStart w:id="2" w:name="_Toc355339317"/>
-      <w:bookmarkStart w:id="3" w:name="_Toc288038377"/>
+      <w:bookmarkStart w:id="2" w:name="_Toc288038377"/>
+      <w:bookmarkStart w:id="3" w:name="_Toc40373993"/>
       <w:r>
         <w:lastRenderedPageBreak/>
         <w:t>Content</w:t>
       </w:r>
-      <w:bookmarkEnd w:id="2"/>
+      <w:bookmarkEnd w:id="3"/>
     </w:p>
     <w:p>
       <w:pPr>
@@ -1696,7 +1702,7 @@
           <w:tab w:val="right" w:leader="dot" w:pos="9060"/>
         </w:tabs>
         <w:rPr>
-          <w:rFonts w:ascii="Calibri" w:hAnsi="Calibri"/>
+          <w:rFonts w:asciiTheme="minorHAnsi" w:eastAsiaTheme="minorEastAsia" w:hAnsiTheme="minorHAnsi" w:cstheme="minorBidi"/>
           <w:noProof/>
           <w:sz w:val="22"/>
           <w:szCs w:val="22"/>
@@ -1711,7 +1717,7 @@
       <w:r>
         <w:fldChar w:fldCharType="separate"/>
       </w:r>
-      <w:hyperlink w:anchor="_Toc355339317" w:history="1">
+      <w:hyperlink w:anchor="_Toc40373993" w:history="1">
         <w:r>
           <w:rPr>
             <w:rStyle w:val="Hyperlink"/>
@@ -1721,7 +1727,7 @@
         </w:r>
         <w:r>
           <w:rPr>
-            <w:rFonts w:ascii="Calibri" w:hAnsi="Calibri"/>
+            <w:rFonts w:asciiTheme="minorHAnsi" w:eastAsiaTheme="minorEastAsia" w:hAnsiTheme="minorHAnsi" w:cstheme="minorBidi"/>
             <w:noProof/>
             <w:sz w:val="22"/>
             <w:szCs w:val="22"/>
@@ -1754,7 +1760,7 @@
             <w:noProof/>
             <w:webHidden/>
           </w:rPr>
-          <w:instrText xml:space="preserve"> PAGEREF _Toc355339317 \h </w:instrText>
+          <w:instrText xml:space="preserve"> PAGEREF _Toc40373993 \h </w:instrText>
         </w:r>
         <w:r>
           <w:rPr>
@@ -1793,13 +1799,13 @@
           <w:tab w:val="right" w:leader="dot" w:pos="9060"/>
         </w:tabs>
         <w:rPr>
-          <w:rFonts w:ascii="Calibri" w:hAnsi="Calibri"/>
+          <w:rFonts w:asciiTheme="minorHAnsi" w:eastAsiaTheme="minorEastAsia" w:hAnsiTheme="minorHAnsi" w:cstheme="minorBidi"/>
           <w:noProof/>
           <w:sz w:val="22"/>
           <w:szCs w:val="22"/>
         </w:rPr>
       </w:pPr>
-      <w:hyperlink w:anchor="_Toc355339318" w:history="1">
+      <w:hyperlink w:anchor="_Toc40373994" w:history="1">
         <w:r>
           <w:rPr>
             <w:rStyle w:val="Hyperlink"/>
@@ -1809,7 +1815,7 @@
         </w:r>
         <w:r>
           <w:rPr>
-            <w:rFonts w:ascii="Calibri" w:hAnsi="Calibri"/>
+            <w:rFonts w:asciiTheme="minorHAnsi" w:eastAsiaTheme="minorEastAsia" w:hAnsiTheme="minorHAnsi" w:cstheme="minorBidi"/>
             <w:noProof/>
             <w:sz w:val="22"/>
             <w:szCs w:val="22"/>
@@ -1842,7 +1848,7 @@
             <w:noProof/>
             <w:webHidden/>
           </w:rPr>
-          <w:instrText xml:space="preserve"> PAGEREF _Toc355339318 \h </w:instrText>
+          <w:instrText xml:space="preserve"> PAGEREF _Toc40373994 \h </w:instrText>
         </w:r>
         <w:r>
           <w:rPr>
@@ -1881,13 +1887,13 @@
           <w:tab w:val="right" w:leader="dot" w:pos="9060"/>
         </w:tabs>
         <w:rPr>
-          <w:rFonts w:ascii="Calibri" w:hAnsi="Calibri"/>
+          <w:rFonts w:asciiTheme="minorHAnsi" w:eastAsiaTheme="minorEastAsia" w:hAnsiTheme="minorHAnsi" w:cstheme="minorBidi"/>
           <w:noProof/>
           <w:sz w:val="22"/>
           <w:szCs w:val="22"/>
         </w:rPr>
       </w:pPr>
-      <w:hyperlink w:anchor="_Toc355339319" w:history="1">
+      <w:hyperlink w:anchor="_Toc40373995" w:history="1">
         <w:r>
           <w:rPr>
             <w:rStyle w:val="Hyperlink"/>
@@ -1897,7 +1903,7 @@
         </w:r>
         <w:r>
           <w:rPr>
-            <w:rFonts w:ascii="Calibri" w:hAnsi="Calibri"/>
+            <w:rFonts w:asciiTheme="minorHAnsi" w:eastAsiaTheme="minorEastAsia" w:hAnsiTheme="minorHAnsi" w:cstheme="minorBidi"/>
             <w:noProof/>
             <w:sz w:val="22"/>
             <w:szCs w:val="22"/>
@@ -1930,7 +1936,7 @@
             <w:noProof/>
             <w:webHidden/>
           </w:rPr>
-          <w:instrText xml:space="preserve"> PAGEREF _Toc355339319 \h </w:instrText>
+          <w:instrText xml:space="preserve"> PAGEREF _Toc40373995 \h </w:instrText>
         </w:r>
         <w:r>
           <w:rPr>
@@ -1969,13 +1975,13 @@
           <w:tab w:val="right" w:leader="dot" w:pos="9060"/>
         </w:tabs>
         <w:rPr>
-          <w:rFonts w:ascii="Calibri" w:hAnsi="Calibri"/>
+          <w:rFonts w:asciiTheme="minorHAnsi" w:eastAsiaTheme="minorEastAsia" w:hAnsiTheme="minorHAnsi" w:cstheme="minorBidi"/>
           <w:noProof/>
           <w:sz w:val="22"/>
           <w:szCs w:val="22"/>
         </w:rPr>
       </w:pPr>
-      <w:hyperlink w:anchor="_Toc355339320" w:history="1">
+      <w:hyperlink w:anchor="_Toc40373996" w:history="1">
         <w:r>
           <w:rPr>
             <w:rStyle w:val="Hyperlink"/>
@@ -1985,7 +1991,7 @@
         </w:r>
         <w:r>
           <w:rPr>
-            <w:rFonts w:ascii="Calibri" w:hAnsi="Calibri"/>
+            <w:rFonts w:asciiTheme="minorHAnsi" w:eastAsiaTheme="minorEastAsia" w:hAnsiTheme="minorHAnsi" w:cstheme="minorBidi"/>
             <w:noProof/>
             <w:sz w:val="22"/>
             <w:szCs w:val="22"/>
@@ -1997,7 +2003,7 @@
             <w:rStyle w:val="Hyperlink"/>
             <w:noProof/>
           </w:rPr>
-          <w:t>Definitions</w:t>
+          <w:t>Module Requirements</w:t>
         </w:r>
         <w:r>
           <w:rPr>
@@ -2018,7 +2024,7 @@
             <w:noProof/>
             <w:webHidden/>
           </w:rPr>
-          <w:instrText xml:space="preserve"> PAGEREF _Toc355339320 \h </w:instrText>
+          <w:instrText xml:space="preserve"> PAGEREF _Toc40373996 \h </w:instrText>
         </w:r>
         <w:r>
           <w:rPr>
@@ -2038,7 +2044,289 @@
             <w:noProof/>
             <w:webHidden/>
           </w:rPr>
-          <w:t>3</w:t>
+          <w:t>4</w:t>
+        </w:r>
+        <w:r>
+          <w:rPr>
+            <w:noProof/>
+            <w:webHidden/>
+          </w:rPr>
+          <w:fldChar w:fldCharType="end"/>
+        </w:r>
+      </w:hyperlink>
+    </w:p>
+    <w:p>
+      <w:pPr>
+        <w:pStyle w:val="TOC2"/>
+        <w:tabs>
+          <w:tab w:val="left" w:pos="880"/>
+          <w:tab w:val="right" w:leader="dot" w:pos="9060"/>
+        </w:tabs>
+        <w:rPr>
+          <w:rFonts w:asciiTheme="minorHAnsi" w:eastAsiaTheme="minorEastAsia" w:hAnsiTheme="minorHAnsi" w:cstheme="minorBidi"/>
+          <w:noProof/>
+          <w:sz w:val="22"/>
+          <w:szCs w:val="22"/>
+        </w:rPr>
+      </w:pPr>
+      <w:hyperlink w:anchor="_Toc40373997" w:history="1">
+        <w:r>
+          <w:rPr>
+            <w:rStyle w:val="Hyperlink"/>
+            <w:noProof/>
+            <w14:scene3d>
+              <w14:camera w14:prst="orthographicFront"/>
+              <w14:lightRig w14:rig="threePt" w14:dir="t">
+                <w14:rot w14:lat="0" w14:lon="0" w14:rev="0"/>
+              </w14:lightRig>
+            </w14:scene3d>
+          </w:rPr>
+          <w:t>4.1.</w:t>
+        </w:r>
+        <w:r>
+          <w:rPr>
+            <w:rFonts w:asciiTheme="minorHAnsi" w:eastAsiaTheme="minorEastAsia" w:hAnsiTheme="minorHAnsi" w:cstheme="minorBidi"/>
+            <w:noProof/>
+            <w:sz w:val="22"/>
+            <w:szCs w:val="22"/>
+          </w:rPr>
+          <w:tab/>
+        </w:r>
+        <w:r>
+          <w:rPr>
+            <w:rStyle w:val="Hyperlink"/>
+            <w:noProof/>
+          </w:rPr>
+          <w:t>User View</w:t>
+        </w:r>
+        <w:r>
+          <w:rPr>
+            <w:noProof/>
+            <w:webHidden/>
+          </w:rPr>
+          <w:tab/>
+        </w:r>
+        <w:r>
+          <w:rPr>
+            <w:noProof/>
+            <w:webHidden/>
+          </w:rPr>
+          <w:fldChar w:fldCharType="begin"/>
+        </w:r>
+        <w:r>
+          <w:rPr>
+            <w:noProof/>
+            <w:webHidden/>
+          </w:rPr>
+          <w:instrText xml:space="preserve"> PAGEREF _Toc40373997 \h </w:instrText>
+        </w:r>
+        <w:r>
+          <w:rPr>
+            <w:noProof/>
+            <w:webHidden/>
+          </w:rPr>
+        </w:r>
+        <w:r>
+          <w:rPr>
+            <w:noProof/>
+            <w:webHidden/>
+          </w:rPr>
+          <w:fldChar w:fldCharType="separate"/>
+        </w:r>
+        <w:r>
+          <w:rPr>
+            <w:noProof/>
+            <w:webHidden/>
+          </w:rPr>
+          <w:t>4</w:t>
+        </w:r>
+        <w:r>
+          <w:rPr>
+            <w:noProof/>
+            <w:webHidden/>
+          </w:rPr>
+          <w:fldChar w:fldCharType="end"/>
+        </w:r>
+      </w:hyperlink>
+    </w:p>
+    <w:p>
+      <w:pPr>
+        <w:pStyle w:val="TOC2"/>
+        <w:tabs>
+          <w:tab w:val="left" w:pos="880"/>
+          <w:tab w:val="right" w:leader="dot" w:pos="9060"/>
+        </w:tabs>
+        <w:rPr>
+          <w:rFonts w:asciiTheme="minorHAnsi" w:eastAsiaTheme="minorEastAsia" w:hAnsiTheme="minorHAnsi" w:cstheme="minorBidi"/>
+          <w:noProof/>
+          <w:sz w:val="22"/>
+          <w:szCs w:val="22"/>
+        </w:rPr>
+      </w:pPr>
+      <w:hyperlink w:anchor="_Toc40373998" w:history="1">
+        <w:r>
+          <w:rPr>
+            <w:rStyle w:val="Hyperlink"/>
+            <w:noProof/>
+            <w14:scene3d>
+              <w14:camera w14:prst="orthographicFront"/>
+              <w14:lightRig w14:rig="threePt" w14:dir="t">
+                <w14:rot w14:lat="0" w14:lon="0" w14:rev="0"/>
+              </w14:lightRig>
+            </w14:scene3d>
+          </w:rPr>
+          <w:t>4.2.</w:t>
+        </w:r>
+        <w:r>
+          <w:rPr>
+            <w:rFonts w:asciiTheme="minorHAnsi" w:eastAsiaTheme="minorEastAsia" w:hAnsiTheme="minorHAnsi" w:cstheme="minorBidi"/>
+            <w:noProof/>
+            <w:sz w:val="22"/>
+            <w:szCs w:val="22"/>
+          </w:rPr>
+          <w:tab/>
+        </w:r>
+        <w:r>
+          <w:rPr>
+            <w:rStyle w:val="Hyperlink"/>
+            <w:noProof/>
+          </w:rPr>
+          <w:t>Requirements</w:t>
+        </w:r>
+        <w:r>
+          <w:rPr>
+            <w:noProof/>
+            <w:webHidden/>
+          </w:rPr>
+          <w:tab/>
+        </w:r>
+        <w:r>
+          <w:rPr>
+            <w:noProof/>
+            <w:webHidden/>
+          </w:rPr>
+          <w:fldChar w:fldCharType="begin"/>
+        </w:r>
+        <w:r>
+          <w:rPr>
+            <w:noProof/>
+            <w:webHidden/>
+          </w:rPr>
+          <w:instrText xml:space="preserve"> PAGEREF _Toc40373998 \h </w:instrText>
+        </w:r>
+        <w:r>
+          <w:rPr>
+            <w:noProof/>
+            <w:webHidden/>
+          </w:rPr>
+        </w:r>
+        <w:r>
+          <w:rPr>
+            <w:noProof/>
+            <w:webHidden/>
+          </w:rPr>
+          <w:fldChar w:fldCharType="separate"/>
+        </w:r>
+        <w:r>
+          <w:rPr>
+            <w:noProof/>
+            <w:webHidden/>
+          </w:rPr>
+          <w:t>4</w:t>
+        </w:r>
+        <w:r>
+          <w:rPr>
+            <w:noProof/>
+            <w:webHidden/>
+          </w:rPr>
+          <w:fldChar w:fldCharType="end"/>
+        </w:r>
+      </w:hyperlink>
+    </w:p>
+    <w:p>
+      <w:pPr>
+        <w:pStyle w:val="TOC2"/>
+        <w:tabs>
+          <w:tab w:val="left" w:pos="880"/>
+          <w:tab w:val="right" w:leader="dot" w:pos="9060"/>
+        </w:tabs>
+        <w:rPr>
+          <w:rFonts w:asciiTheme="minorHAnsi" w:eastAsiaTheme="minorEastAsia" w:hAnsiTheme="minorHAnsi" w:cstheme="minorBidi"/>
+          <w:noProof/>
+          <w:sz w:val="22"/>
+          <w:szCs w:val="22"/>
+        </w:rPr>
+      </w:pPr>
+      <w:hyperlink w:anchor="_Toc40373999" w:history="1">
+        <w:r>
+          <w:rPr>
+            <w:rStyle w:val="Hyperlink"/>
+            <w:noProof/>
+            <w14:scene3d>
+              <w14:camera w14:prst="orthographicFront"/>
+              <w14:lightRig w14:rig="threePt" w14:dir="t">
+                <w14:rot w14:lat="0" w14:lon="0" w14:rev="0"/>
+              </w14:lightRig>
+            </w14:scene3d>
+          </w:rPr>
+          <w:t>4.3.</w:t>
+        </w:r>
+        <w:r>
+          <w:rPr>
+            <w:rFonts w:asciiTheme="minorHAnsi" w:eastAsiaTheme="minorEastAsia" w:hAnsiTheme="minorHAnsi" w:cstheme="minorBidi"/>
+            <w:noProof/>
+            <w:sz w:val="22"/>
+            <w:szCs w:val="22"/>
+          </w:rPr>
+          <w:tab/>
+        </w:r>
+        <w:r>
+          <w:rPr>
+            <w:rStyle w:val="Hyperlink"/>
+            <w:noProof/>
+          </w:rPr>
+          <w:t>Module Context</w:t>
+        </w:r>
+        <w:r>
+          <w:rPr>
+            <w:noProof/>
+            <w:webHidden/>
+          </w:rPr>
+          <w:tab/>
+        </w:r>
+        <w:r>
+          <w:rPr>
+            <w:noProof/>
+            <w:webHidden/>
+          </w:rPr>
+          <w:fldChar w:fldCharType="begin"/>
+        </w:r>
+        <w:r>
+          <w:rPr>
+            <w:noProof/>
+            <w:webHidden/>
+          </w:rPr>
+          <w:instrText xml:space="preserve"> PAGEREF _Toc40373999 \h </w:instrText>
+        </w:r>
+        <w:r>
+          <w:rPr>
+            <w:noProof/>
+            <w:webHidden/>
+          </w:rPr>
+        </w:r>
+        <w:r>
+          <w:rPr>
+            <w:noProof/>
+            <w:webHidden/>
+          </w:rPr>
+          <w:fldChar w:fldCharType="separate"/>
+        </w:r>
+        <w:r>
+          <w:rPr>
+            <w:noProof/>
+            <w:webHidden/>
+          </w:rPr>
+          <w:t>4</w:t>
         </w:r>
         <w:r>
           <w:rPr>
@@ -2057,13 +2345,13 @@
           <w:tab w:val="right" w:leader="dot" w:pos="9060"/>
         </w:tabs>
         <w:rPr>
-          <w:rFonts w:ascii="Calibri" w:hAnsi="Calibri"/>
+          <w:rFonts w:asciiTheme="minorHAnsi" w:eastAsiaTheme="minorEastAsia" w:hAnsiTheme="minorHAnsi" w:cstheme="minorBidi"/>
           <w:noProof/>
           <w:sz w:val="22"/>
           <w:szCs w:val="22"/>
         </w:rPr>
       </w:pPr>
-      <w:hyperlink w:anchor="_Toc355339321" w:history="1">
+      <w:hyperlink w:anchor="_Toc40374000" w:history="1">
         <w:r>
           <w:rPr>
             <w:rStyle w:val="Hyperlink"/>
@@ -2073,7 +2361,7 @@
         </w:r>
         <w:r>
           <w:rPr>
-            <w:rFonts w:ascii="Calibri" w:hAnsi="Calibri"/>
+            <w:rFonts w:asciiTheme="minorHAnsi" w:eastAsiaTheme="minorEastAsia" w:hAnsiTheme="minorHAnsi" w:cstheme="minorBidi"/>
             <w:noProof/>
             <w:sz w:val="22"/>
             <w:szCs w:val="22"/>
@@ -2085,7 +2373,7 @@
             <w:rStyle w:val="Hyperlink"/>
             <w:noProof/>
           </w:rPr>
-          <w:t>Module Requirements</w:t>
+          <w:t>Analysis</w:t>
         </w:r>
         <w:r>
           <w:rPr>
@@ -2106,7 +2394,7 @@
             <w:noProof/>
             <w:webHidden/>
           </w:rPr>
-          <w:instrText xml:space="preserve"> PAGEREF _Toc355339321 \h </w:instrText>
+          <w:instrText xml:space="preserve"> PAGEREF _Toc40374000 \h </w:instrText>
         </w:r>
         <w:r>
           <w:rPr>
@@ -2126,7 +2414,95 @@
             <w:noProof/>
             <w:webHidden/>
           </w:rPr>
-          <w:t>4</w:t>
+          <w:t>5</w:t>
+        </w:r>
+        <w:r>
+          <w:rPr>
+            <w:noProof/>
+            <w:webHidden/>
+          </w:rPr>
+          <w:fldChar w:fldCharType="end"/>
+        </w:r>
+      </w:hyperlink>
+    </w:p>
+    <w:p>
+      <w:pPr>
+        <w:pStyle w:val="TOC1"/>
+        <w:tabs>
+          <w:tab w:val="left" w:pos="440"/>
+          <w:tab w:val="right" w:leader="dot" w:pos="9060"/>
+        </w:tabs>
+        <w:rPr>
+          <w:rFonts w:asciiTheme="minorHAnsi" w:eastAsiaTheme="minorEastAsia" w:hAnsiTheme="minorHAnsi" w:cstheme="minorBidi"/>
+          <w:noProof/>
+          <w:sz w:val="22"/>
+          <w:szCs w:val="22"/>
+        </w:rPr>
+      </w:pPr>
+      <w:hyperlink w:anchor="_Toc40374001" w:history="1">
+        <w:r>
+          <w:rPr>
+            <w:rStyle w:val="Hyperlink"/>
+            <w:noProof/>
+          </w:rPr>
+          <w:t>6.</w:t>
+        </w:r>
+        <w:r>
+          <w:rPr>
+            <w:rFonts w:asciiTheme="minorHAnsi" w:eastAsiaTheme="minorEastAsia" w:hAnsiTheme="minorHAnsi" w:cstheme="minorBidi"/>
+            <w:noProof/>
+            <w:sz w:val="22"/>
+            <w:szCs w:val="22"/>
+          </w:rPr>
+          <w:tab/>
+        </w:r>
+        <w:r>
+          <w:rPr>
+            <w:rStyle w:val="Hyperlink"/>
+            <w:noProof/>
+          </w:rPr>
+          <w:t>Design</w:t>
+        </w:r>
+        <w:r>
+          <w:rPr>
+            <w:noProof/>
+            <w:webHidden/>
+          </w:rPr>
+          <w:tab/>
+        </w:r>
+        <w:r>
+          <w:rPr>
+            <w:noProof/>
+            <w:webHidden/>
+          </w:rPr>
+          <w:fldChar w:fldCharType="begin"/>
+        </w:r>
+        <w:r>
+          <w:rPr>
+            <w:noProof/>
+            <w:webHidden/>
+          </w:rPr>
+          <w:instrText xml:space="preserve"> PAGEREF _Toc40374001 \h </w:instrText>
+        </w:r>
+        <w:r>
+          <w:rPr>
+            <w:noProof/>
+            <w:webHidden/>
+          </w:rPr>
+        </w:r>
+        <w:r>
+          <w:rPr>
+            <w:noProof/>
+            <w:webHidden/>
+          </w:rPr>
+          <w:fldChar w:fldCharType="separate"/>
+        </w:r>
+        <w:r>
+          <w:rPr>
+            <w:noProof/>
+            <w:webHidden/>
+          </w:rPr>
+          <w:t>5</w:t>
         </w:r>
         <w:r>
           <w:rPr>
@@ -2145,23 +2521,29 @@
           <w:tab w:val="right" w:leader="dot" w:pos="9060"/>
         </w:tabs>
         <w:rPr>
-          <w:rFonts w:ascii="Calibri" w:hAnsi="Calibri"/>
+          <w:rFonts w:asciiTheme="minorHAnsi" w:eastAsiaTheme="minorEastAsia" w:hAnsiTheme="minorHAnsi" w:cstheme="minorBidi"/>
           <w:noProof/>
           <w:sz w:val="22"/>
           <w:szCs w:val="22"/>
         </w:rPr>
       </w:pPr>
-      <w:hyperlink w:anchor="_Toc355339322" w:history="1">
+      <w:hyperlink w:anchor="_Toc40374002" w:history="1">
         <w:r>
           <w:rPr>
             <w:rStyle w:val="Hyperlink"/>
             <w:noProof/>
-          </w:rPr>
-          <w:t>5.1.</w:t>
-        </w:r>
-        <w:r>
-          <w:rPr>
-            <w:rFonts w:ascii="Calibri" w:hAnsi="Calibri"/>
+            <w14:scene3d>
+              <w14:camera w14:prst="orthographicFront"/>
+              <w14:lightRig w14:rig="threePt" w14:dir="t">
+                <w14:rot w14:lat="0" w14:lon="0" w14:rev="0"/>
+              </w14:lightRig>
+            </w14:scene3d>
+          </w:rPr>
+          <w:t>6.1.</w:t>
+        </w:r>
+        <w:r>
+          <w:rPr>
+            <w:rFonts w:asciiTheme="minorHAnsi" w:eastAsiaTheme="minorEastAsia" w:hAnsiTheme="minorHAnsi" w:cstheme="minorBidi"/>
             <w:noProof/>
             <w:sz w:val="22"/>
             <w:szCs w:val="22"/>
@@ -2173,7 +2555,7 @@
             <w:rStyle w:val="Hyperlink"/>
             <w:noProof/>
           </w:rPr>
-          <w:t>User View</w:t>
+          <w:t>Risks</w:t>
         </w:r>
         <w:r>
           <w:rPr>
@@ -2194,7 +2576,7 @@
             <w:noProof/>
             <w:webHidden/>
           </w:rPr>
-          <w:instrText xml:space="preserve"> PAGEREF _Toc355339322 \h </w:instrText>
+          <w:instrText xml:space="preserve"> PAGEREF _Toc40374002 \h </w:instrText>
         </w:r>
         <w:r>
           <w:rPr>
@@ -2214,183 +2596,7 @@
             <w:noProof/>
             <w:webHidden/>
           </w:rPr>
-          <w:t>4</w:t>
-        </w:r>
-        <w:r>
-          <w:rPr>
-            <w:noProof/>
-            <w:webHidden/>
-          </w:rPr>
-          <w:fldChar w:fldCharType="end"/>
-        </w:r>
-      </w:hyperlink>
-    </w:p>
-    <w:p>
-      <w:pPr>
-        <w:pStyle w:val="TOC2"/>
-        <w:tabs>
-          <w:tab w:val="left" w:pos="880"/>
-          <w:tab w:val="right" w:leader="dot" w:pos="9060"/>
-        </w:tabs>
-        <w:rPr>
-          <w:rFonts w:ascii="Calibri" w:hAnsi="Calibri"/>
-          <w:noProof/>
-          <w:sz w:val="22"/>
-          <w:szCs w:val="22"/>
-        </w:rPr>
-      </w:pPr>
-      <w:hyperlink w:anchor="_Toc355339323" w:history="1">
-        <w:r>
-          <w:rPr>
-            <w:rStyle w:val="Hyperlink"/>
-            <w:noProof/>
-          </w:rPr>
-          <w:t>5.2.</w:t>
-        </w:r>
-        <w:r>
-          <w:rPr>
-            <w:rFonts w:ascii="Calibri" w:hAnsi="Calibri"/>
-            <w:noProof/>
-            <w:sz w:val="22"/>
-            <w:szCs w:val="22"/>
-          </w:rPr>
-          <w:tab/>
-        </w:r>
-        <w:r>
-          <w:rPr>
-            <w:rStyle w:val="Hyperlink"/>
-            <w:noProof/>
-          </w:rPr>
-          <w:t>Requirements</w:t>
-        </w:r>
-        <w:r>
-          <w:rPr>
-            <w:noProof/>
-            <w:webHidden/>
-          </w:rPr>
-          <w:tab/>
-        </w:r>
-        <w:r>
-          <w:rPr>
-            <w:noProof/>
-            <w:webHidden/>
-          </w:rPr>
-          <w:fldChar w:fldCharType="begin"/>
-        </w:r>
-        <w:r>
-          <w:rPr>
-            <w:noProof/>
-            <w:webHidden/>
-          </w:rPr>
-          <w:instrText xml:space="preserve"> PAGEREF _Toc355339323 \h </w:instrText>
-        </w:r>
-        <w:r>
-          <w:rPr>
-            <w:noProof/>
-            <w:webHidden/>
-          </w:rPr>
-        </w:r>
-        <w:r>
-          <w:rPr>
-            <w:noProof/>
-            <w:webHidden/>
-          </w:rPr>
-          <w:fldChar w:fldCharType="separate"/>
-        </w:r>
-        <w:r>
-          <w:rPr>
-            <w:noProof/>
-            <w:webHidden/>
-          </w:rPr>
-          <w:t>4</w:t>
-        </w:r>
-        <w:r>
-          <w:rPr>
-            <w:noProof/>
-            <w:webHidden/>
-          </w:rPr>
-          <w:fldChar w:fldCharType="end"/>
-        </w:r>
-      </w:hyperlink>
-    </w:p>
-    <w:p>
-      <w:pPr>
-        <w:pStyle w:val="TOC2"/>
-        <w:tabs>
-          <w:tab w:val="left" w:pos="880"/>
-          <w:tab w:val="right" w:leader="dot" w:pos="9060"/>
-        </w:tabs>
-        <w:rPr>
-          <w:rFonts w:ascii="Calibri" w:hAnsi="Calibri"/>
-          <w:noProof/>
-          <w:sz w:val="22"/>
-          <w:szCs w:val="22"/>
-        </w:rPr>
-      </w:pPr>
-      <w:hyperlink w:anchor="_Toc355339324" w:history="1">
-        <w:r>
-          <w:rPr>
-            <w:rStyle w:val="Hyperlink"/>
-            <w:noProof/>
-          </w:rPr>
-          <w:t>5.3.</w:t>
-        </w:r>
-        <w:r>
-          <w:rPr>
-            <w:rFonts w:ascii="Calibri" w:hAnsi="Calibri"/>
-            <w:noProof/>
-            <w:sz w:val="22"/>
-            <w:szCs w:val="22"/>
-          </w:rPr>
-          <w:tab/>
-        </w:r>
-        <w:r>
-          <w:rPr>
-            <w:rStyle w:val="Hyperlink"/>
-            <w:noProof/>
-          </w:rPr>
-          <w:t>Module Context</w:t>
-        </w:r>
-        <w:r>
-          <w:rPr>
-            <w:noProof/>
-            <w:webHidden/>
-          </w:rPr>
-          <w:tab/>
-        </w:r>
-        <w:r>
-          <w:rPr>
-            <w:noProof/>
-            <w:webHidden/>
-          </w:rPr>
-          <w:fldChar w:fldCharType="begin"/>
-        </w:r>
-        <w:r>
-          <w:rPr>
-            <w:noProof/>
-            <w:webHidden/>
-          </w:rPr>
-          <w:instrText xml:space="preserve"> PAGEREF _Toc355339324 \h </w:instrText>
-        </w:r>
-        <w:r>
-          <w:rPr>
-            <w:noProof/>
-            <w:webHidden/>
-          </w:rPr>
-        </w:r>
-        <w:r>
-          <w:rPr>
-            <w:noProof/>
-            <w:webHidden/>
-          </w:rPr>
-          <w:fldChar w:fldCharType="separate"/>
-        </w:r>
-        <w:r>
-          <w:rPr>
-            <w:noProof/>
-            <w:webHidden/>
-          </w:rPr>
-          <w:t>4</w:t>
+          <w:t>5</w:t>
         </w:r>
         <w:r>
           <w:rPr>
@@ -2409,23 +2615,23 @@
           <w:tab w:val="right" w:leader="dot" w:pos="9060"/>
         </w:tabs>
         <w:rPr>
-          <w:rFonts w:ascii="Calibri" w:hAnsi="Calibri"/>
+          <w:rFonts w:asciiTheme="minorHAnsi" w:eastAsiaTheme="minorEastAsia" w:hAnsiTheme="minorHAnsi" w:cstheme="minorBidi"/>
           <w:noProof/>
           <w:sz w:val="22"/>
           <w:szCs w:val="22"/>
         </w:rPr>
       </w:pPr>
-      <w:hyperlink w:anchor="_Toc355339325" w:history="1">
+      <w:hyperlink w:anchor="_Toc40374003" w:history="1">
         <w:r>
           <w:rPr>
             <w:rStyle w:val="Hyperlink"/>
             <w:noProof/>
           </w:rPr>
-          <w:t>6.</w:t>
-        </w:r>
-        <w:r>
-          <w:rPr>
-            <w:rFonts w:ascii="Calibri" w:hAnsi="Calibri"/>
+          <w:t>7.</w:t>
+        </w:r>
+        <w:r>
+          <w:rPr>
+            <w:rFonts w:asciiTheme="minorHAnsi" w:eastAsiaTheme="minorEastAsia" w:hAnsiTheme="minorHAnsi" w:cstheme="minorBidi"/>
             <w:noProof/>
             <w:sz w:val="22"/>
             <w:szCs w:val="22"/>
@@ -2437,7 +2643,7 @@
             <w:rStyle w:val="Hyperlink"/>
             <w:noProof/>
           </w:rPr>
-          <w:t>Analysis</w:t>
+          <w:t>Implementation</w:t>
         </w:r>
         <w:r>
           <w:rPr>
@@ -2458,7 +2664,7 @@
             <w:noProof/>
             <w:webHidden/>
           </w:rPr>
-          <w:instrText xml:space="preserve"> PAGEREF _Toc355339325 \h </w:instrText>
+          <w:instrText xml:space="preserve"> PAGEREF _Toc40374003 \h </w:instrText>
         </w:r>
         <w:r>
           <w:rPr>
@@ -2478,7 +2684,7 @@
             <w:noProof/>
             <w:webHidden/>
           </w:rPr>
-          <w:t>5</w:t>
+          <w:t>6</w:t>
         </w:r>
         <w:r>
           <w:rPr>
@@ -2497,23 +2703,25 @@
           <w:tab w:val="right" w:leader="dot" w:pos="9060"/>
         </w:tabs>
         <w:rPr>
-          <w:rFonts w:ascii="Calibri" w:hAnsi="Calibri"/>
+          <w:rFonts w:asciiTheme="minorHAnsi" w:eastAsiaTheme="minorEastAsia" w:hAnsiTheme="minorHAnsi" w:cstheme="minorBidi"/>
           <w:noProof/>
           <w:sz w:val="22"/>
           <w:szCs w:val="22"/>
         </w:rPr>
       </w:pPr>
-      <w:hyperlink w:anchor="_Toc355339326" w:history="1">
+      <w:hyperlink w:anchor="_Toc40374004" w:history="1">
         <w:r>
           <w:rPr>
             <w:rStyle w:val="Hyperlink"/>
-            <w:noProof/>
-          </w:rPr>
-          <w:t>7.</w:t>
-        </w:r>
-        <w:r>
-          <w:rPr>
-            <w:rFonts w:ascii="Calibri" w:hAnsi="Calibri"/>
+            <w:rFonts w:ascii="Arial" w:hAnsi="Arial"/>
+            <w:noProof/>
+            <w:lang w:val="en-US"/>
+          </w:rPr>
+          <w:t>8.</w:t>
+        </w:r>
+        <w:r>
+          <w:rPr>
+            <w:rFonts w:asciiTheme="minorHAnsi" w:eastAsiaTheme="minorEastAsia" w:hAnsiTheme="minorHAnsi" w:cstheme="minorBidi"/>
             <w:noProof/>
             <w:sz w:val="22"/>
             <w:szCs w:val="22"/>
@@ -2525,7 +2733,7 @@
             <w:rStyle w:val="Hyperlink"/>
             <w:noProof/>
           </w:rPr>
-          <w:t>Design</w:t>
+          <w:t>Module Test</w:t>
         </w:r>
         <w:r>
           <w:rPr>
@@ -2546,7 +2754,7 @@
             <w:noProof/>
             <w:webHidden/>
           </w:rPr>
-          <w:instrText xml:space="preserve"> PAGEREF _Toc355339326 \h </w:instrText>
+          <w:instrText xml:space="preserve"> PAGEREF _Toc40374004 \h </w:instrText>
         </w:r>
         <w:r>
           <w:rPr>
@@ -2566,95 +2774,7 @@
             <w:noProof/>
             <w:webHidden/>
           </w:rPr>
-          <w:t>5</w:t>
-        </w:r>
-        <w:r>
-          <w:rPr>
-            <w:noProof/>
-            <w:webHidden/>
-          </w:rPr>
-          <w:fldChar w:fldCharType="end"/>
-        </w:r>
-      </w:hyperlink>
-    </w:p>
-    <w:p>
-      <w:pPr>
-        <w:pStyle w:val="TOC2"/>
-        <w:tabs>
-          <w:tab w:val="left" w:pos="880"/>
-          <w:tab w:val="right" w:leader="dot" w:pos="9060"/>
-        </w:tabs>
-        <w:rPr>
-          <w:rFonts w:ascii="Calibri" w:hAnsi="Calibri"/>
-          <w:noProof/>
-          <w:sz w:val="22"/>
-          <w:szCs w:val="22"/>
-        </w:rPr>
-      </w:pPr>
-      <w:hyperlink w:anchor="_Toc355339327" w:history="1">
-        <w:r>
-          <w:rPr>
-            <w:rStyle w:val="Hyperlink"/>
-            <w:noProof/>
-          </w:rPr>
-          <w:t>7.1.</w:t>
-        </w:r>
-        <w:r>
-          <w:rPr>
-            <w:rFonts w:ascii="Calibri" w:hAnsi="Calibri"/>
-            <w:noProof/>
-            <w:sz w:val="22"/>
-            <w:szCs w:val="22"/>
-          </w:rPr>
-          <w:tab/>
-        </w:r>
-        <w:r>
-          <w:rPr>
-            <w:rStyle w:val="Hyperlink"/>
-            <w:noProof/>
-          </w:rPr>
-          <w:t>Risks</w:t>
-        </w:r>
-        <w:r>
-          <w:rPr>
-            <w:noProof/>
-            <w:webHidden/>
-          </w:rPr>
-          <w:tab/>
-        </w:r>
-        <w:r>
-          <w:rPr>
-            <w:noProof/>
-            <w:webHidden/>
-          </w:rPr>
-          <w:fldChar w:fldCharType="begin"/>
-        </w:r>
-        <w:r>
-          <w:rPr>
-            <w:noProof/>
-            <w:webHidden/>
-          </w:rPr>
-          <w:instrText xml:space="preserve"> PAGEREF _Toc355339327 \h </w:instrText>
-        </w:r>
-        <w:r>
-          <w:rPr>
-            <w:noProof/>
-            <w:webHidden/>
-          </w:rPr>
-        </w:r>
-        <w:r>
-          <w:rPr>
-            <w:noProof/>
-            <w:webHidden/>
-          </w:rPr>
-          <w:fldChar w:fldCharType="separate"/>
-        </w:r>
-        <w:r>
-          <w:rPr>
-            <w:noProof/>
-            <w:webHidden/>
-          </w:rPr>
-          <w:t>5</w:t>
+          <w:t>7</w:t>
         </w:r>
         <w:r>
           <w:rPr>
@@ -2673,23 +2793,23 @@
           <w:tab w:val="right" w:leader="dot" w:pos="9060"/>
         </w:tabs>
         <w:rPr>
-          <w:rFonts w:ascii="Calibri" w:hAnsi="Calibri"/>
+          <w:rFonts w:asciiTheme="minorHAnsi" w:eastAsiaTheme="minorEastAsia" w:hAnsiTheme="minorHAnsi" w:cstheme="minorBidi"/>
           <w:noProof/>
           <w:sz w:val="22"/>
           <w:szCs w:val="22"/>
         </w:rPr>
       </w:pPr>
-      <w:hyperlink w:anchor="_Toc355339328" w:history="1">
+      <w:hyperlink w:anchor="_Toc40374005" w:history="1">
         <w:r>
           <w:rPr>
             <w:rStyle w:val="Hyperlink"/>
             <w:noProof/>
           </w:rPr>
-          <w:t>8.</w:t>
-        </w:r>
-        <w:r>
-          <w:rPr>
-            <w:rFonts w:ascii="Calibri" w:hAnsi="Calibri"/>
+          <w:t>9.</w:t>
+        </w:r>
+        <w:r>
+          <w:rPr>
+            <w:rFonts w:asciiTheme="minorHAnsi" w:eastAsiaTheme="minorEastAsia" w:hAnsiTheme="minorHAnsi" w:cstheme="minorBidi"/>
             <w:noProof/>
             <w:sz w:val="22"/>
             <w:szCs w:val="22"/>
@@ -2701,7 +2821,7 @@
             <w:rStyle w:val="Hyperlink"/>
             <w:noProof/>
           </w:rPr>
-          <w:t>Implementation</w:t>
+          <w:t>Summary</w:t>
         </w:r>
         <w:r>
           <w:rPr>
@@ -2722,7 +2842,7 @@
             <w:noProof/>
             <w:webHidden/>
           </w:rPr>
-          <w:instrText xml:space="preserve"> PAGEREF _Toc355339328 \h </w:instrText>
+          <w:instrText xml:space="preserve"> PAGEREF _Toc40374005 \h </w:instrText>
         </w:r>
         <w:r>
           <w:rPr>
@@ -2742,7 +2862,7 @@
             <w:noProof/>
             <w:webHidden/>
           </w:rPr>
-          <w:t>6</w:t>
+          <w:t>8</w:t>
         </w:r>
         <w:r>
           <w:rPr>
@@ -2754,814 +2874,25 @@
       </w:hyperlink>
     </w:p>
     <w:p>
-      <w:pPr>
-        <w:pStyle w:val="TOC1"/>
-        <w:tabs>
-          <w:tab w:val="left" w:pos="440"/>
-          <w:tab w:val="right" w:leader="dot" w:pos="9060"/>
-        </w:tabs>
-        <w:rPr>
-          <w:rFonts w:ascii="Calibri" w:hAnsi="Calibri"/>
-          <w:noProof/>
-          <w:sz w:val="22"/>
-          <w:szCs w:val="22"/>
-        </w:rPr>
-      </w:pPr>
-      <w:hyperlink w:anchor="_Toc355339329" w:history="1">
-        <w:r>
-          <w:rPr>
-            <w:rStyle w:val="Hyperlink"/>
-            <w:noProof/>
-          </w:rPr>
-          <w:t>9.</w:t>
-        </w:r>
-        <w:r>
-          <w:rPr>
-            <w:rFonts w:ascii="Calibri" w:hAnsi="Calibri"/>
-            <w:noProof/>
-            <w:sz w:val="22"/>
-            <w:szCs w:val="22"/>
-          </w:rPr>
-          <w:tab/>
-        </w:r>
-        <w:r>
-          <w:rPr>
-            <w:rStyle w:val="Hyperlink"/>
-            <w:noProof/>
-          </w:rPr>
-          <w:t>Module Test</w:t>
-        </w:r>
-        <w:r>
-          <w:rPr>
-            <w:noProof/>
-            <w:webHidden/>
-          </w:rPr>
-          <w:tab/>
-        </w:r>
-        <w:r>
-          <w:rPr>
-            <w:noProof/>
-            <w:webHidden/>
-          </w:rPr>
-          <w:fldChar w:fldCharType="begin"/>
-        </w:r>
-        <w:r>
-          <w:rPr>
-            <w:noProof/>
-            <w:webHidden/>
-          </w:rPr>
-          <w:instrText xml:space="preserve"> PAGEREF _Toc355339329 \h </w:instrText>
-        </w:r>
-        <w:r>
-          <w:rPr>
-            <w:noProof/>
-            <w:webHidden/>
-          </w:rPr>
-        </w:r>
-        <w:r>
-          <w:rPr>
-            <w:noProof/>
-            <w:webHidden/>
-          </w:rPr>
-          <w:fldChar w:fldCharType="separate"/>
-        </w:r>
-        <w:r>
-          <w:rPr>
-            <w:noProof/>
-            <w:webHidden/>
-          </w:rPr>
-          <w:t>7</w:t>
-        </w:r>
-        <w:r>
-          <w:rPr>
-            <w:noProof/>
-            <w:webHidden/>
-          </w:rPr>
-          <w:fldChar w:fldCharType="end"/>
-        </w:r>
-      </w:hyperlink>
-    </w:p>
-    <w:p>
-      <w:pPr>
-        <w:pStyle w:val="TOC2"/>
-        <w:tabs>
-          <w:tab w:val="left" w:pos="880"/>
-          <w:tab w:val="right" w:leader="dot" w:pos="9060"/>
-        </w:tabs>
-        <w:rPr>
-          <w:rFonts w:ascii="Calibri" w:hAnsi="Calibri"/>
-          <w:noProof/>
-          <w:sz w:val="22"/>
-          <w:szCs w:val="22"/>
-        </w:rPr>
-      </w:pPr>
-      <w:hyperlink w:anchor="_Toc355339330" w:history="1">
-        <w:r>
-          <w:rPr>
-            <w:rStyle w:val="Hyperlink"/>
-            <w:noProof/>
-          </w:rPr>
-          <w:t>9.1.</w:t>
-        </w:r>
-        <w:r>
-          <w:rPr>
-            <w:rFonts w:ascii="Calibri" w:hAnsi="Calibri"/>
-            <w:noProof/>
-            <w:sz w:val="22"/>
-            <w:szCs w:val="22"/>
-          </w:rPr>
-          <w:tab/>
-        </w:r>
-        <w:r>
-          <w:rPr>
-            <w:rStyle w:val="Hyperlink"/>
-            <w:noProof/>
-          </w:rPr>
-          <w:t>Component Testplan</w:t>
-        </w:r>
-        <w:r>
-          <w:rPr>
-            <w:noProof/>
-            <w:webHidden/>
-          </w:rPr>
-          <w:tab/>
-        </w:r>
-        <w:r>
-          <w:rPr>
-            <w:noProof/>
-            <w:webHidden/>
-          </w:rPr>
-          <w:fldChar w:fldCharType="begin"/>
-        </w:r>
-        <w:r>
-          <w:rPr>
-            <w:noProof/>
-            <w:webHidden/>
-          </w:rPr>
-          <w:instrText xml:space="preserve"> PAGEREF _Toc355339330 \h </w:instrText>
-        </w:r>
-        <w:r>
-          <w:rPr>
-            <w:noProof/>
-            <w:webHidden/>
-          </w:rPr>
-        </w:r>
-        <w:r>
-          <w:rPr>
-            <w:noProof/>
-            <w:webHidden/>
-          </w:rPr>
-          <w:fldChar w:fldCharType="separate"/>
-        </w:r>
-        <w:r>
-          <w:rPr>
-            <w:noProof/>
-            <w:webHidden/>
-          </w:rPr>
-          <w:t>7</w:t>
-        </w:r>
-        <w:r>
-          <w:rPr>
-            <w:noProof/>
-            <w:webHidden/>
-          </w:rPr>
-          <w:fldChar w:fldCharType="end"/>
-        </w:r>
-      </w:hyperlink>
-    </w:p>
-    <w:p>
-      <w:pPr>
-        <w:pStyle w:val="TOC2"/>
-        <w:tabs>
-          <w:tab w:val="left" w:pos="880"/>
-          <w:tab w:val="right" w:leader="dot" w:pos="9060"/>
-        </w:tabs>
-        <w:rPr>
-          <w:rFonts w:ascii="Calibri" w:hAnsi="Calibri"/>
-          <w:noProof/>
-          <w:sz w:val="22"/>
-          <w:szCs w:val="22"/>
-        </w:rPr>
-      </w:pPr>
-      <w:hyperlink w:anchor="_Toc355339331" w:history="1">
-        <w:r>
-          <w:rPr>
-            <w:rStyle w:val="Hyperlink"/>
-            <w:noProof/>
-          </w:rPr>
-          <w:t>9.2.</w:t>
-        </w:r>
-        <w:r>
-          <w:rPr>
-            <w:rFonts w:ascii="Calibri" w:hAnsi="Calibri"/>
-            <w:noProof/>
-            <w:sz w:val="22"/>
-            <w:szCs w:val="22"/>
-          </w:rPr>
-          <w:tab/>
-        </w:r>
-        <w:r>
-          <w:rPr>
-            <w:rStyle w:val="Hyperlink"/>
-            <w:noProof/>
-          </w:rPr>
-          <w:t>Component Testreport</w:t>
-        </w:r>
-        <w:r>
-          <w:rPr>
-            <w:noProof/>
-            <w:webHidden/>
-          </w:rPr>
-          <w:tab/>
-        </w:r>
-        <w:r>
-          <w:rPr>
-            <w:noProof/>
-            <w:webHidden/>
-          </w:rPr>
-          <w:fldChar w:fldCharType="begin"/>
-        </w:r>
-        <w:r>
-          <w:rPr>
-            <w:noProof/>
-            <w:webHidden/>
-          </w:rPr>
-          <w:instrText xml:space="preserve"> PAGEREF _Toc355339331 \h </w:instrText>
-        </w:r>
-        <w:r>
-          <w:rPr>
-            <w:noProof/>
-            <w:webHidden/>
-          </w:rPr>
-        </w:r>
-        <w:r>
-          <w:rPr>
-            <w:noProof/>
-            <w:webHidden/>
-          </w:rPr>
-          <w:fldChar w:fldCharType="separate"/>
-        </w:r>
-        <w:r>
-          <w:rPr>
-            <w:noProof/>
-            <w:webHidden/>
-          </w:rPr>
-          <w:t>7</w:t>
-        </w:r>
-        <w:r>
-          <w:rPr>
-            <w:noProof/>
-            <w:webHidden/>
-          </w:rPr>
-          <w:fldChar w:fldCharType="end"/>
-        </w:r>
-      </w:hyperlink>
-    </w:p>
-    <w:p>
-      <w:pPr>
-        <w:pStyle w:val="TOC1"/>
-        <w:tabs>
-          <w:tab w:val="left" w:pos="660"/>
-          <w:tab w:val="right" w:leader="dot" w:pos="9060"/>
-        </w:tabs>
-        <w:rPr>
-          <w:rFonts w:ascii="Calibri" w:hAnsi="Calibri"/>
-          <w:noProof/>
-          <w:sz w:val="22"/>
-          <w:szCs w:val="22"/>
-        </w:rPr>
-      </w:pPr>
-      <w:hyperlink w:anchor="_Toc355339332" w:history="1">
-        <w:r>
-          <w:rPr>
-            <w:rStyle w:val="Hyperlink"/>
-            <w:noProof/>
-          </w:rPr>
-          <w:t>10.</w:t>
-        </w:r>
-        <w:r>
-          <w:rPr>
-            <w:rFonts w:ascii="Calibri" w:hAnsi="Calibri"/>
-            <w:noProof/>
-            <w:sz w:val="22"/>
-            <w:szCs w:val="22"/>
-          </w:rPr>
-          <w:tab/>
-        </w:r>
-        <w:r>
-          <w:rPr>
-            <w:rStyle w:val="Hyperlink"/>
-            <w:noProof/>
-          </w:rPr>
-          <w:t>Summary</w:t>
-        </w:r>
-        <w:r>
-          <w:rPr>
-            <w:noProof/>
-            <w:webHidden/>
-          </w:rPr>
-          <w:tab/>
-        </w:r>
-        <w:r>
-          <w:rPr>
-            <w:noProof/>
-            <w:webHidden/>
-          </w:rPr>
-          <w:fldChar w:fldCharType="begin"/>
-        </w:r>
-        <w:r>
-          <w:rPr>
-            <w:noProof/>
-            <w:webHidden/>
-          </w:rPr>
-          <w:instrText xml:space="preserve"> PAGEREF _Toc355339332 \h </w:instrText>
-        </w:r>
-        <w:r>
-          <w:rPr>
-            <w:noProof/>
-            <w:webHidden/>
-          </w:rPr>
-        </w:r>
-        <w:r>
-          <w:rPr>
-            <w:noProof/>
-            <w:webHidden/>
-          </w:rPr>
-          <w:fldChar w:fldCharType="separate"/>
-        </w:r>
-        <w:r>
-          <w:rPr>
-            <w:noProof/>
-            <w:webHidden/>
-          </w:rPr>
-          <w:t>8</w:t>
-        </w:r>
-        <w:r>
-          <w:rPr>
-            <w:noProof/>
-            <w:webHidden/>
-          </w:rPr>
-          <w:fldChar w:fldCharType="end"/>
-        </w:r>
-      </w:hyperlink>
-    </w:p>
-    <w:p>
-      <w:pPr>
-        <w:pStyle w:val="TOC1"/>
-        <w:tabs>
-          <w:tab w:val="left" w:pos="660"/>
-          <w:tab w:val="right" w:leader="dot" w:pos="9060"/>
-        </w:tabs>
-        <w:rPr>
-          <w:rFonts w:ascii="Calibri" w:hAnsi="Calibri"/>
-          <w:noProof/>
-          <w:sz w:val="22"/>
-          <w:szCs w:val="22"/>
-        </w:rPr>
-      </w:pPr>
-      <w:hyperlink w:anchor="_Toc355339333" w:history="1">
-        <w:r>
-          <w:rPr>
-            <w:rStyle w:val="Hyperlink"/>
-            <w:noProof/>
-          </w:rPr>
-          <w:t>11.</w:t>
-        </w:r>
-        <w:r>
-          <w:rPr>
-            <w:rFonts w:ascii="Calibri" w:hAnsi="Calibri"/>
-            <w:noProof/>
-            <w:sz w:val="22"/>
-            <w:szCs w:val="22"/>
-          </w:rPr>
-          <w:tab/>
-        </w:r>
-        <w:r>
-          <w:rPr>
-            <w:rStyle w:val="Hyperlink"/>
-            <w:noProof/>
-          </w:rPr>
-          <w:t>Appendix</w:t>
-        </w:r>
-        <w:r>
-          <w:rPr>
-            <w:noProof/>
-            <w:webHidden/>
-          </w:rPr>
-          <w:tab/>
-        </w:r>
-        <w:r>
-          <w:rPr>
-            <w:noProof/>
-            <w:webHidden/>
-          </w:rPr>
-          <w:fldChar w:fldCharType="begin"/>
-        </w:r>
-        <w:r>
-          <w:rPr>
-            <w:noProof/>
-            <w:webHidden/>
-          </w:rPr>
-          <w:instrText xml:space="preserve"> PAGEREF _Toc355339333 \h </w:instrText>
-        </w:r>
-        <w:r>
-          <w:rPr>
-            <w:noProof/>
-            <w:webHidden/>
-          </w:rPr>
-        </w:r>
-        <w:r>
-          <w:rPr>
-            <w:noProof/>
-            <w:webHidden/>
-          </w:rPr>
-          <w:fldChar w:fldCharType="separate"/>
-        </w:r>
-        <w:r>
-          <w:rPr>
-            <w:noProof/>
-            <w:webHidden/>
-          </w:rPr>
-          <w:t>8</w:t>
-        </w:r>
-        <w:r>
-          <w:rPr>
-            <w:noProof/>
-            <w:webHidden/>
-          </w:rPr>
-          <w:fldChar w:fldCharType="end"/>
-        </w:r>
-      </w:hyperlink>
-    </w:p>
-    <w:p>
-      <w:pPr>
-        <w:pStyle w:val="TOC2"/>
-        <w:tabs>
-          <w:tab w:val="left" w:pos="1100"/>
-          <w:tab w:val="right" w:leader="dot" w:pos="9060"/>
-        </w:tabs>
-        <w:rPr>
-          <w:rFonts w:ascii="Calibri" w:hAnsi="Calibri"/>
-          <w:noProof/>
-          <w:sz w:val="22"/>
-          <w:szCs w:val="22"/>
-        </w:rPr>
-      </w:pPr>
-      <w:hyperlink w:anchor="_Toc355339334" w:history="1">
-        <w:r>
-          <w:rPr>
-            <w:rStyle w:val="Hyperlink"/>
-            <w:noProof/>
-          </w:rPr>
-          <w:t>11.1.</w:t>
-        </w:r>
-        <w:r>
-          <w:rPr>
-            <w:rFonts w:ascii="Calibri" w:hAnsi="Calibri"/>
-            <w:noProof/>
-            <w:sz w:val="22"/>
-            <w:szCs w:val="22"/>
-          </w:rPr>
-          <w:tab/>
-        </w:r>
-        <w:r>
-          <w:rPr>
-            <w:rStyle w:val="Hyperlink"/>
-            <w:noProof/>
-          </w:rPr>
-          <w:t>References</w:t>
-        </w:r>
-        <w:r>
-          <w:rPr>
-            <w:noProof/>
-            <w:webHidden/>
-          </w:rPr>
-          <w:tab/>
-        </w:r>
-        <w:r>
-          <w:rPr>
-            <w:noProof/>
-            <w:webHidden/>
-          </w:rPr>
-          <w:fldChar w:fldCharType="begin"/>
-        </w:r>
-        <w:r>
-          <w:rPr>
-            <w:noProof/>
-            <w:webHidden/>
-          </w:rPr>
-          <w:instrText xml:space="preserve"> PAGEREF _Toc355339334 \h </w:instrText>
-        </w:r>
-        <w:r>
-          <w:rPr>
-            <w:noProof/>
-            <w:webHidden/>
-          </w:rPr>
-        </w:r>
-        <w:r>
-          <w:rPr>
-            <w:noProof/>
-            <w:webHidden/>
-          </w:rPr>
-          <w:fldChar w:fldCharType="separate"/>
-        </w:r>
-        <w:r>
-          <w:rPr>
-            <w:noProof/>
-            <w:webHidden/>
-          </w:rPr>
-          <w:t>8</w:t>
-        </w:r>
-        <w:r>
-          <w:rPr>
-            <w:noProof/>
-            <w:webHidden/>
-          </w:rPr>
-          <w:fldChar w:fldCharType="end"/>
-        </w:r>
-      </w:hyperlink>
-    </w:p>
-    <w:p>
-      <w:pPr>
-        <w:pStyle w:val="TOC2"/>
-        <w:tabs>
-          <w:tab w:val="left" w:pos="1100"/>
-          <w:tab w:val="right" w:leader="dot" w:pos="9060"/>
-        </w:tabs>
-        <w:rPr>
-          <w:rFonts w:ascii="Calibri" w:hAnsi="Calibri"/>
-          <w:noProof/>
-          <w:sz w:val="22"/>
-          <w:szCs w:val="22"/>
-        </w:rPr>
-      </w:pPr>
-      <w:hyperlink w:anchor="_Toc355339335" w:history="1">
-        <w:r>
-          <w:rPr>
-            <w:rStyle w:val="Hyperlink"/>
-            <w:noProof/>
-          </w:rPr>
-          <w:t>11.2.</w:t>
-        </w:r>
-        <w:r>
-          <w:rPr>
-            <w:rFonts w:ascii="Calibri" w:hAnsi="Calibri"/>
-            <w:noProof/>
-            <w:sz w:val="22"/>
-            <w:szCs w:val="22"/>
-          </w:rPr>
-          <w:tab/>
-        </w:r>
-        <w:r>
-          <w:rPr>
-            <w:rStyle w:val="Hyperlink"/>
-            <w:noProof/>
-          </w:rPr>
-          <w:t>Interface Definitions</w:t>
-        </w:r>
-        <w:r>
-          <w:rPr>
-            <w:noProof/>
-            <w:webHidden/>
-          </w:rPr>
-          <w:tab/>
-        </w:r>
-        <w:r>
-          <w:rPr>
-            <w:noProof/>
-            <w:webHidden/>
-          </w:rPr>
-          <w:fldChar w:fldCharType="begin"/>
-        </w:r>
-        <w:r>
-          <w:rPr>
-            <w:noProof/>
-            <w:webHidden/>
-          </w:rPr>
-          <w:instrText xml:space="preserve"> PAGEREF _Toc355339335 \h </w:instrText>
-        </w:r>
-        <w:r>
-          <w:rPr>
-            <w:noProof/>
-            <w:webHidden/>
-          </w:rPr>
-        </w:r>
-        <w:r>
-          <w:rPr>
-            <w:noProof/>
-            <w:webHidden/>
-          </w:rPr>
-          <w:fldChar w:fldCharType="separate"/>
-        </w:r>
-        <w:r>
-          <w:rPr>
-            <w:noProof/>
-            <w:webHidden/>
-          </w:rPr>
-          <w:t>8</w:t>
-        </w:r>
-        <w:r>
-          <w:rPr>
-            <w:noProof/>
-            <w:webHidden/>
-          </w:rPr>
-          <w:fldChar w:fldCharType="end"/>
-        </w:r>
-      </w:hyperlink>
-    </w:p>
-    <w:p>
-      <w:pPr>
-        <w:pStyle w:val="TOC2"/>
-        <w:tabs>
-          <w:tab w:val="left" w:pos="1100"/>
-          <w:tab w:val="right" w:leader="dot" w:pos="9060"/>
-        </w:tabs>
-        <w:rPr>
-          <w:rFonts w:ascii="Calibri" w:hAnsi="Calibri"/>
-          <w:noProof/>
-          <w:sz w:val="22"/>
-          <w:szCs w:val="22"/>
-        </w:rPr>
-      </w:pPr>
-      <w:hyperlink w:anchor="_Toc355339336" w:history="1">
-        <w:r>
-          <w:rPr>
-            <w:rStyle w:val="Hyperlink"/>
-            <w:noProof/>
-          </w:rPr>
-          <w:t>11.3.</w:t>
-        </w:r>
-        <w:r>
-          <w:rPr>
-            <w:rFonts w:ascii="Calibri" w:hAnsi="Calibri"/>
-            <w:noProof/>
-            <w:sz w:val="22"/>
-            <w:szCs w:val="22"/>
-          </w:rPr>
-          <w:tab/>
-        </w:r>
-        <w:r>
-          <w:rPr>
-            <w:rStyle w:val="Hyperlink"/>
-            <w:noProof/>
-          </w:rPr>
-          <w:t>Code</w:t>
-        </w:r>
-        <w:r>
-          <w:rPr>
-            <w:noProof/>
-            <w:webHidden/>
-          </w:rPr>
-          <w:tab/>
-        </w:r>
-        <w:r>
-          <w:rPr>
-            <w:noProof/>
-            <w:webHidden/>
-          </w:rPr>
-          <w:fldChar w:fldCharType="begin"/>
-        </w:r>
-        <w:r>
-          <w:rPr>
-            <w:noProof/>
-            <w:webHidden/>
-          </w:rPr>
-          <w:instrText xml:space="preserve"> PAGEREF _Toc355339336 \h </w:instrText>
-        </w:r>
-        <w:r>
-          <w:rPr>
-            <w:noProof/>
-            <w:webHidden/>
-          </w:rPr>
-        </w:r>
-        <w:r>
-          <w:rPr>
-            <w:noProof/>
-            <w:webHidden/>
-          </w:rPr>
-          <w:fldChar w:fldCharType="separate"/>
-        </w:r>
-        <w:r>
-          <w:rPr>
-            <w:noProof/>
-            <w:webHidden/>
-          </w:rPr>
-          <w:t>8</w:t>
-        </w:r>
-        <w:r>
-          <w:rPr>
-            <w:noProof/>
-            <w:webHidden/>
-          </w:rPr>
-          <w:fldChar w:fldCharType="end"/>
-        </w:r>
-      </w:hyperlink>
-    </w:p>
-    <w:p>
-      <w:pPr>
-        <w:pStyle w:val="TOC2"/>
-        <w:tabs>
-          <w:tab w:val="left" w:pos="1100"/>
-          <w:tab w:val="right" w:leader="dot" w:pos="9060"/>
-        </w:tabs>
-        <w:rPr>
-          <w:rFonts w:ascii="Calibri" w:hAnsi="Calibri"/>
-          <w:noProof/>
-          <w:sz w:val="22"/>
-          <w:szCs w:val="22"/>
-        </w:rPr>
-      </w:pPr>
-      <w:hyperlink w:anchor="_Toc355339337" w:history="1">
-        <w:r>
-          <w:rPr>
-            <w:rStyle w:val="Hyperlink"/>
-            <w:noProof/>
-          </w:rPr>
-          <w:t>11.4.</w:t>
-        </w:r>
-        <w:r>
-          <w:rPr>
-            <w:rFonts w:ascii="Calibri" w:hAnsi="Calibri"/>
-            <w:noProof/>
-            <w:sz w:val="22"/>
-            <w:szCs w:val="22"/>
-          </w:rPr>
-          <w:tab/>
-        </w:r>
-        <w:r>
-          <w:rPr>
-            <w:rStyle w:val="Hyperlink"/>
-            <w:noProof/>
-          </w:rPr>
-          <w:t>Module Test Cases</w:t>
-        </w:r>
-        <w:r>
-          <w:rPr>
-            <w:noProof/>
-            <w:webHidden/>
-          </w:rPr>
-          <w:tab/>
-        </w:r>
-        <w:r>
-          <w:rPr>
-            <w:noProof/>
-            <w:webHidden/>
-          </w:rPr>
-          <w:fldChar w:fldCharType="begin"/>
-        </w:r>
-        <w:r>
-          <w:rPr>
-            <w:noProof/>
-            <w:webHidden/>
-          </w:rPr>
-          <w:instrText xml:space="preserve"> PAGEREF _Toc355339337 \h </w:instrText>
-        </w:r>
-        <w:r>
-          <w:rPr>
-            <w:noProof/>
-            <w:webHidden/>
-          </w:rPr>
-        </w:r>
-        <w:r>
-          <w:rPr>
-            <w:noProof/>
-            <w:webHidden/>
-          </w:rPr>
-          <w:fldChar w:fldCharType="separate"/>
-        </w:r>
-        <w:r>
-          <w:rPr>
-            <w:noProof/>
-            <w:webHidden/>
-          </w:rPr>
-          <w:t>8</w:t>
-        </w:r>
-        <w:r>
-          <w:rPr>
-            <w:noProof/>
-            <w:webHidden/>
-          </w:rPr>
-          <w:fldChar w:fldCharType="end"/>
-        </w:r>
-      </w:hyperlink>
-    </w:p>
-    <w:p>
       <w:r>
         <w:fldChar w:fldCharType="end"/>
       </w:r>
     </w:p>
-    <w:p/>
+    <w:p>
+      <w:bookmarkStart w:id="4" w:name="_GoBack"/>
+      <w:bookmarkEnd w:id="4"/>
+    </w:p>
     <w:p>
       <w:pPr>
         <w:pStyle w:val="Heading1"/>
         <w:ind w:left="0" w:firstLine="0"/>
       </w:pPr>
-      <w:bookmarkStart w:id="4" w:name="_Toc355339318"/>
+      <w:bookmarkStart w:id="5" w:name="_Toc40373994"/>
       <w:r>
         <w:lastRenderedPageBreak/>
         <w:t>History</w:t>
       </w:r>
-      <w:bookmarkEnd w:id="4"/>
+      <w:bookmarkEnd w:id="5"/>
     </w:p>
     <w:tbl>
       <w:tblPr>
@@ -4025,7 +3356,13 @@
         </w:tc>
       </w:tr>
     </w:tbl>
-    <w:p/>
+    <w:p>
+      <w:pPr>
+        <w:rPr>
+          <w:lang w:val="en-US"/>
+        </w:rPr>
+      </w:pPr>
+    </w:p>
     <w:p>
       <w:pPr>
         <w:pStyle w:val="Heading1"/>
@@ -4033,12 +3370,12 @@
         <w:pageBreakBefore w:val="0"/>
         <w:ind w:left="0" w:firstLine="0"/>
       </w:pPr>
-      <w:bookmarkStart w:id="5" w:name="_Toc355339319"/>
+      <w:bookmarkStart w:id="6" w:name="_Toc40373995"/>
       <w:r>
         <w:t>Scope</w:t>
       </w:r>
-      <w:bookmarkEnd w:id="3"/>
-      <w:bookmarkEnd w:id="5"/>
+      <w:bookmarkEnd w:id="2"/>
+      <w:bookmarkEnd w:id="6"/>
     </w:p>
     <w:p>
       <w:pPr>
@@ -4066,56 +3403,6 @@
       </w:r>
     </w:p>
     <w:p/>
-    <w:p>
-      <w:pPr>
-        <w:pStyle w:val="Heading1"/>
-        <w:keepLines/>
-        <w:pageBreakBefore w:val="0"/>
-        <w:ind w:left="0" w:firstLine="0"/>
-      </w:pPr>
-      <w:bookmarkStart w:id="6" w:name="_Toc355339320"/>
-      <w:r>
-        <w:t>Definitions</w:t>
-      </w:r>
-      <w:bookmarkEnd w:id="6"/>
-    </w:p>
-    <w:p>
-      <w:pPr>
-        <w:rPr>
-          <w:rStyle w:val="Erluterungen"/>
-        </w:rPr>
-      </w:pPr>
-      <w:r>
-        <w:rPr>
-          <w:rStyle w:val="Erluterungen"/>
-        </w:rPr>
-        <w:t xml:space="preserve">&lt;Wichtige </w:t>
-      </w:r>
-      <w:r>
-        <w:rPr>
-          <w:rStyle w:val="Erluterungen"/>
-        </w:rPr>
-        <w:t xml:space="preserve">Abkürzungen, Terminologien, </w:t>
-      </w:r>
-      <w:r>
-        <w:rPr>
-          <w:rStyle w:val="Erluterungen"/>
-        </w:rPr>
-        <w:t>Begriffe und Worte</w:t>
-      </w:r>
-      <w:r>
-        <w:rPr>
-          <w:rStyle w:val="Erluterungen"/>
-        </w:rPr>
-        <w:t xml:space="preserve"> hier erklären</w:t>
-      </w:r>
-      <w:r>
-        <w:rPr>
-          <w:rStyle w:val="Erluterungen"/>
-        </w:rPr>
-        <w:t>&gt;</w:t>
-      </w:r>
-    </w:p>
     <w:p>
       <w:pPr>
         <w:pStyle w:val="Documentcompletionhelp"/>
@@ -4134,7 +3421,7 @@
         <w:pStyle w:val="Heading1"/>
         <w:ind w:left="0" w:firstLine="0"/>
       </w:pPr>
-      <w:bookmarkStart w:id="7" w:name="_Toc355339321"/>
+      <w:bookmarkStart w:id="7" w:name="_Toc40373996"/>
       <w:r>
         <w:lastRenderedPageBreak/>
         <w:t>Module Requirements</w:t>
@@ -4145,7 +3432,7 @@
       <w:pPr>
         <w:pStyle w:val="Heading2"/>
       </w:pPr>
-      <w:bookmarkStart w:id="8" w:name="_Toc355339322"/>
+      <w:bookmarkStart w:id="8" w:name="_Toc40373997"/>
       <w:r>
         <w:rPr>
           <w:lang w:val="de-DE"/>
@@ -4232,7 +3519,7 @@
       <w:pPr>
         <w:pStyle w:val="Heading2"/>
       </w:pPr>
-      <w:bookmarkStart w:id="9" w:name="_Toc355339323"/>
+      <w:bookmarkStart w:id="9" w:name="_Toc40373998"/>
       <w:r>
         <w:rPr>
           <w:lang w:val="de-DE"/>
@@ -4295,7 +3582,7 @@
       <w:pPr>
         <w:pStyle w:val="Heading2"/>
       </w:pPr>
-      <w:bookmarkStart w:id="10" w:name="_Toc355339324"/>
+      <w:bookmarkStart w:id="10" w:name="_Toc40373999"/>
       <w:r>
         <w:rPr>
           <w:lang w:val="de-DE"/>
@@ -4334,7 +3621,7 @@
         <w:pStyle w:val="Heading1"/>
         <w:ind w:left="0" w:firstLine="0"/>
       </w:pPr>
-      <w:bookmarkStart w:id="11" w:name="_Toc355339325"/>
+      <w:bookmarkStart w:id="11" w:name="_Toc40374000"/>
       <w:r>
         <w:lastRenderedPageBreak/>
         <w:t>A</w:t>
@@ -4352,6 +3639,7 @@
         <w:rPr>
           <w:rStyle w:val="Erluterungen"/>
           <w:rFonts w:eastAsia="+mn-ea"/>
+          <w:lang w:val="en-US"/>
         </w:rPr>
       </w:pPr>
       <w:r>
@@ -4385,10 +3673,17 @@
       <w:pPr>
         <w:rPr>
           <w:rStyle w:val="Erluterungen"/>
-        </w:rPr>
-      </w:pPr>
-    </w:p>
-    <w:p/>
+          <w:lang w:val="en-US"/>
+        </w:rPr>
+      </w:pPr>
+    </w:p>
+    <w:p>
+      <w:pPr>
+        <w:rPr>
+          <w:lang w:val="en-US"/>
+        </w:rPr>
+      </w:pPr>
+    </w:p>
     <w:p>
       <w:pPr>
         <w:pStyle w:val="Heading1"/>
@@ -4396,15 +3691,18 @@
         <w:pageBreakBefore w:val="0"/>
         <w:ind w:left="0" w:firstLine="0"/>
       </w:pPr>
-      <w:bookmarkStart w:id="12" w:name="_Toc355339326"/>
-      <w:bookmarkStart w:id="13" w:name="_Toc32300437"/>
-      <w:bookmarkStart w:id="14" w:name="_Toc32300682"/>
-      <w:bookmarkStart w:id="15" w:name="_Toc35265301"/>
+      <w:bookmarkStart w:id="12" w:name="_Toc32300437"/>
+      <w:bookmarkStart w:id="13" w:name="_Toc32300682"/>
+      <w:bookmarkStart w:id="14" w:name="_Toc35265301"/>
+      <w:bookmarkStart w:id="15" w:name="_Toc40374001"/>
       <w:r>
         <w:t>Design</w:t>
       </w:r>
-      <w:bookmarkEnd w:id="12"/>
-    </w:p>
+      <w:bookmarkEnd w:id="15"/>
+    </w:p>
+    <w:bookmarkEnd w:id="12"/>
+    <w:bookmarkEnd w:id="13"/>
+    <w:bookmarkEnd w:id="14"/>
     <w:p>
       <w:pPr>
         <w:rPr>
@@ -4415,10 +3713,6 @@
           <w:color w:val="000000" w:themeColor="text1"/>
         </w:rPr>
       </w:pPr>
-      <w:bookmarkStart w:id="16" w:name="_Toc355339327"/>
-      <w:bookmarkEnd w:id="13"/>
-      <w:bookmarkEnd w:id="14"/>
-      <w:bookmarkEnd w:id="15"/>
     </w:p>
     <w:p>
       <w:pPr>
@@ -4628,6 +3922,7 @@
           <w:lang w:val="de-DE"/>
         </w:rPr>
       </w:pPr>
+      <w:bookmarkStart w:id="16" w:name="_Toc40374002"/>
       <w:r>
         <w:t>Ris</w:t>
       </w:r>
@@ -4689,7 +3984,7 @@
         <w:pStyle w:val="Heading1"/>
         <w:ind w:left="0" w:firstLine="0"/>
       </w:pPr>
-      <w:bookmarkStart w:id="17" w:name="_Toc355339328"/>
+      <w:bookmarkStart w:id="17" w:name="_Toc40374003"/>
       <w:r>
         <w:lastRenderedPageBreak/>
         <w:t>Implement</w:t>
@@ -4727,8 +4022,13 @@
       <w:pPr>
         <w:pStyle w:val="Heading1"/>
         <w:ind w:left="0" w:firstLine="0"/>
-      </w:pPr>
-      <w:bookmarkStart w:id="18" w:name="_Toc355339329"/>
+        <w:rPr>
+          <w:rFonts w:ascii="Arial" w:hAnsi="Arial"/>
+          <w:szCs w:val="20"/>
+          <w:lang w:val="en-US"/>
+        </w:rPr>
+      </w:pPr>
+      <w:bookmarkStart w:id="18" w:name="_Toc40374004"/>
       <w:r>
         <w:lastRenderedPageBreak/>
         <w:t>Module</w:t>
@@ -4744,894 +4044,36 @@
     <w:p>
       <w:pPr>
         <w:rPr>
-          <w:rStyle w:val="Erluterungen"/>
-          <w:rFonts w:eastAsia="+mn-ea"/>
-        </w:rPr>
-      </w:pPr>
-      <w:r>
-        <w:rPr>
-          <w:rStyle w:val="Erluterungen"/>
-          <w:rFonts w:eastAsia="+mn-ea"/>
-        </w:rPr>
-        <w:t xml:space="preserve">&lt; </w:t>
-      </w:r>
-      <w:r>
-        <w:rPr>
-          <w:rStyle w:val="Erluterungen"/>
-          <w:rFonts w:eastAsia="+mn-ea"/>
-        </w:rPr>
-        <w:t>Wie wird die Komponente getestet?</w:t>
-      </w:r>
-      <w:r>
-        <w:rPr>
-          <w:rStyle w:val="Erluterungen"/>
-          <w:rFonts w:eastAsia="+mn-ea"/>
-        </w:rPr>
-        <w:t xml:space="preserve"> </w:t>
-      </w:r>
-      <w:r>
-        <w:rPr>
-          <w:rStyle w:val="Erluterungen"/>
-          <w:rFonts w:eastAsia="+mn-ea"/>
-          <w:lang w:val="en-US"/>
-        </w:rPr>
-        <w:t>White-Box und Black-Box-View!</w:t>
-      </w:r>
-      <w:r>
-        <w:rPr>
-          <w:rStyle w:val="Erluterungen"/>
-          <w:rFonts w:eastAsia="+mn-ea"/>
-          <w:lang w:val="en-US"/>
-        </w:rPr>
-        <w:t xml:space="preserve"> </w:t>
-      </w:r>
-      <w:r>
-        <w:rPr>
-          <w:rStyle w:val="Erluterungen"/>
-          <w:rFonts w:eastAsia="+mn-ea"/>
-        </w:rPr>
-        <w:t>Dokumentation von Vorgehen und Ergebnissen</w:t>
-      </w:r>
-      <w:r>
-        <w:rPr>
-          <w:rStyle w:val="Erluterungen"/>
-          <w:rFonts w:eastAsia="+mn-ea"/>
-        </w:rPr>
-        <w:t>. Bei Bedarf entsprechend erweitern</w:t>
-      </w:r>
-      <w:r>
-        <w:rPr>
-          <w:rStyle w:val="Erluterungen"/>
-          <w:rFonts w:eastAsia="+mn-ea"/>
-        </w:rPr>
-        <w:t>.</w:t>
-      </w:r>
-      <w:r>
-        <w:rPr>
-          <w:rStyle w:val="Erluterungen"/>
-          <w:rFonts w:eastAsia="+mn-ea"/>
-        </w:rPr>
-        <w:t>&gt;</w:t>
-      </w:r>
-    </w:p>
-    <w:p>
-      <w:pPr>
-        <w:pStyle w:val="Heading2"/>
-      </w:pPr>
-      <w:bookmarkStart w:id="19" w:name="_Toc355339330"/>
-      <w:r>
-        <w:rPr>
-          <w:lang w:val="de-DE"/>
-        </w:rPr>
-        <w:t>C</w:t>
-      </w:r>
-      <w:r>
-        <w:t>omponent</w:t>
-      </w:r>
-      <w:r>
-        <w:rPr>
-          <w:lang w:val="de-DE"/>
-        </w:rPr>
-        <w:t xml:space="preserve"> T</w:t>
-      </w:r>
-      <w:r>
-        <w:t>estplan</w:t>
-      </w:r>
-      <w:bookmarkEnd w:id="19"/>
-    </w:p>
-    <w:tbl>
-      <w:tblPr>
-        <w:tblpPr w:leftFromText="141" w:rightFromText="141" w:vertAnchor="text" w:horzAnchor="margin" w:tblpX="108" w:tblpY="113"/>
-        <w:tblW w:w="9039" w:type="dxa"/>
-        <w:tblBorders>
-          <w:top w:val="single" w:sz="6" w:space="0" w:color="000000"/>
-          <w:left w:val="single" w:sz="6" w:space="0" w:color="000000"/>
-          <w:bottom w:val="single" w:sz="6" w:space="0" w:color="000000"/>
-          <w:right w:val="single" w:sz="6" w:space="0" w:color="000000"/>
-          <w:insideH w:val="single" w:sz="6" w:space="0" w:color="000000"/>
-          <w:insideV w:val="single" w:sz="6" w:space="0" w:color="000000"/>
-        </w:tblBorders>
-        <w:tblLook w:val="01E0" w:firstRow="1" w:lastRow="1" w:firstColumn="1" w:lastColumn="1" w:noHBand="0" w:noVBand="0"/>
-      </w:tblPr>
-      <w:tblGrid>
-        <w:gridCol w:w="1095"/>
-        <w:gridCol w:w="2467"/>
-        <w:gridCol w:w="5477"/>
-      </w:tblGrid>
-      <w:tr>
-        <w:trPr>
-          <w:trHeight w:val="264"/>
-        </w:trPr>
-        <w:tc>
-          <w:tcPr>
-            <w:tcW w:w="1095" w:type="dxa"/>
-            <w:shd w:val="solid" w:color="000000" w:fill="FFFFFF"/>
-          </w:tcPr>
-          <w:p>
-            <w:pPr>
-              <w:jc w:val="left"/>
-              <w:rPr>
-                <w:rFonts w:ascii="Arial" w:hAnsi="Arial"/>
-                <w:b/>
-                <w:bCs/>
-                <w:sz w:val="24"/>
-                <w:szCs w:val="20"/>
-              </w:rPr>
-            </w:pPr>
-            <w:r>
-              <w:rPr>
-                <w:rFonts w:ascii="Arial" w:hAnsi="Arial"/>
-                <w:b/>
-                <w:bCs/>
-                <w:sz w:val="24"/>
-                <w:szCs w:val="20"/>
-              </w:rPr>
-              <w:t>Test</w:t>
-            </w:r>
-            <w:r>
-              <w:rPr>
-                <w:rFonts w:ascii="Arial" w:hAnsi="Arial"/>
-                <w:b/>
-                <w:bCs/>
-                <w:sz w:val="24"/>
-                <w:szCs w:val="20"/>
-              </w:rPr>
-              <w:t>-ID</w:t>
-            </w:r>
-          </w:p>
-        </w:tc>
-        <w:tc>
-          <w:tcPr>
-            <w:tcW w:w="2467" w:type="dxa"/>
-            <w:shd w:val="solid" w:color="000000" w:fill="FFFFFF"/>
-          </w:tcPr>
-          <w:p>
-            <w:pPr>
-              <w:jc w:val="left"/>
-              <w:rPr>
-                <w:rFonts w:ascii="Arial" w:hAnsi="Arial"/>
-                <w:b/>
-                <w:bCs/>
-                <w:sz w:val="24"/>
-                <w:szCs w:val="20"/>
-              </w:rPr>
-            </w:pPr>
-            <w:r>
-              <w:rPr>
-                <w:rFonts w:ascii="Arial" w:hAnsi="Arial"/>
-                <w:b/>
-                <w:bCs/>
-                <w:sz w:val="24"/>
-                <w:szCs w:val="20"/>
-              </w:rPr>
-              <w:t xml:space="preserve">Feature ID </w:t>
-            </w:r>
-          </w:p>
-        </w:tc>
-        <w:tc>
-          <w:tcPr>
-            <w:tcW w:w="5477" w:type="dxa"/>
-            <w:shd w:val="solid" w:color="000000" w:fill="FFFFFF"/>
-          </w:tcPr>
-          <w:p>
-            <w:pPr>
-              <w:jc w:val="left"/>
-              <w:rPr>
-                <w:rFonts w:ascii="Arial" w:hAnsi="Arial"/>
-                <w:b/>
-                <w:bCs/>
-                <w:sz w:val="24"/>
-                <w:szCs w:val="20"/>
-                <w:lang w:val="en-US"/>
-              </w:rPr>
-            </w:pPr>
-            <w:r>
-              <w:rPr>
-                <w:rFonts w:ascii="Arial" w:hAnsi="Arial"/>
-                <w:b/>
-                <w:bCs/>
-                <w:sz w:val="24"/>
-                <w:szCs w:val="20"/>
-                <w:lang w:val="en-US"/>
-              </w:rPr>
-              <w:t>Test Specification (Description or TCS)</w:t>
-            </w:r>
-          </w:p>
-        </w:tc>
-      </w:tr>
-      <w:tr>
-        <w:tc>
-          <w:tcPr>
-            <w:tcW w:w="1095" w:type="dxa"/>
-            <w:shd w:val="clear" w:color="auto" w:fill="auto"/>
-          </w:tcPr>
-          <w:p>
-            <w:pPr>
-              <w:rPr>
-                <w:rFonts w:ascii="Arial" w:hAnsi="Arial"/>
-                <w:b/>
-                <w:sz w:val="24"/>
-                <w:szCs w:val="20"/>
-                <w:lang w:val="en-US"/>
-              </w:rPr>
-            </w:pPr>
-          </w:p>
-        </w:tc>
-        <w:tc>
-          <w:tcPr>
-            <w:tcW w:w="2467" w:type="dxa"/>
-            <w:shd w:val="clear" w:color="auto" w:fill="auto"/>
-          </w:tcPr>
-          <w:p>
-            <w:pPr>
-              <w:rPr>
-                <w:rFonts w:ascii="Arial" w:hAnsi="Arial"/>
-                <w:b/>
-                <w:sz w:val="24"/>
-                <w:szCs w:val="20"/>
-                <w:lang w:val="en-US"/>
-              </w:rPr>
-            </w:pPr>
-          </w:p>
-        </w:tc>
-        <w:tc>
-          <w:tcPr>
-            <w:tcW w:w="5477" w:type="dxa"/>
-            <w:shd w:val="clear" w:color="auto" w:fill="auto"/>
-          </w:tcPr>
-          <w:p>
-            <w:pPr>
-              <w:rPr>
-                <w:rFonts w:ascii="Arial" w:hAnsi="Arial"/>
-                <w:b/>
-                <w:sz w:val="24"/>
-                <w:szCs w:val="20"/>
-                <w:lang w:val="en-US"/>
-              </w:rPr>
-            </w:pPr>
-          </w:p>
-        </w:tc>
-      </w:tr>
-      <w:tr>
-        <w:tc>
-          <w:tcPr>
-            <w:tcW w:w="1095" w:type="dxa"/>
-            <w:shd w:val="clear" w:color="auto" w:fill="auto"/>
-          </w:tcPr>
-          <w:p>
-            <w:pPr>
-              <w:rPr>
-                <w:rFonts w:ascii="Arial" w:hAnsi="Arial"/>
-                <w:b/>
-                <w:sz w:val="24"/>
-                <w:szCs w:val="20"/>
-                <w:lang w:val="en-US"/>
-              </w:rPr>
-            </w:pPr>
-          </w:p>
-        </w:tc>
-        <w:tc>
-          <w:tcPr>
-            <w:tcW w:w="2467" w:type="dxa"/>
-            <w:shd w:val="clear" w:color="auto" w:fill="auto"/>
-          </w:tcPr>
-          <w:p>
-            <w:pPr>
-              <w:rPr>
-                <w:rFonts w:ascii="Arial" w:hAnsi="Arial"/>
-                <w:b/>
-                <w:sz w:val="24"/>
-                <w:szCs w:val="20"/>
-                <w:lang w:val="en-US"/>
-              </w:rPr>
-            </w:pPr>
-          </w:p>
-        </w:tc>
-        <w:tc>
-          <w:tcPr>
-            <w:tcW w:w="5477" w:type="dxa"/>
-            <w:shd w:val="clear" w:color="auto" w:fill="auto"/>
-          </w:tcPr>
-          <w:p>
-            <w:pPr>
-              <w:rPr>
-                <w:rFonts w:ascii="Arial" w:hAnsi="Arial"/>
-                <w:b/>
-                <w:sz w:val="24"/>
-                <w:szCs w:val="20"/>
-                <w:lang w:val="en-US"/>
-              </w:rPr>
-            </w:pPr>
-          </w:p>
-        </w:tc>
-      </w:tr>
-      <w:tr>
-        <w:tc>
-          <w:tcPr>
-            <w:tcW w:w="1095" w:type="dxa"/>
-            <w:shd w:val="clear" w:color="auto" w:fill="auto"/>
-          </w:tcPr>
-          <w:p>
-            <w:pPr>
-              <w:rPr>
-                <w:rFonts w:ascii="Arial" w:hAnsi="Arial"/>
-                <w:b/>
-                <w:sz w:val="24"/>
-                <w:szCs w:val="20"/>
-                <w:lang w:val="en-US"/>
-              </w:rPr>
-            </w:pPr>
-          </w:p>
-        </w:tc>
-        <w:tc>
-          <w:tcPr>
-            <w:tcW w:w="2467" w:type="dxa"/>
-            <w:shd w:val="clear" w:color="auto" w:fill="auto"/>
-          </w:tcPr>
-          <w:p>
-            <w:pPr>
-              <w:rPr>
-                <w:rFonts w:ascii="Arial" w:hAnsi="Arial"/>
-                <w:b/>
-                <w:sz w:val="24"/>
-                <w:szCs w:val="20"/>
-                <w:lang w:val="en-US"/>
-              </w:rPr>
-            </w:pPr>
-          </w:p>
-        </w:tc>
-        <w:tc>
-          <w:tcPr>
-            <w:tcW w:w="5477" w:type="dxa"/>
-            <w:shd w:val="clear" w:color="auto" w:fill="auto"/>
-          </w:tcPr>
-          <w:p>
-            <w:pPr>
-              <w:rPr>
-                <w:rFonts w:ascii="Arial" w:hAnsi="Arial"/>
-                <w:b/>
-                <w:sz w:val="24"/>
-                <w:szCs w:val="20"/>
-                <w:lang w:val="en-US"/>
-              </w:rPr>
-            </w:pPr>
-          </w:p>
-        </w:tc>
-      </w:tr>
-    </w:tbl>
-    <w:p>
-      <w:pPr>
-        <w:rPr>
-          <w:rFonts w:ascii="Arial" w:hAnsi="Arial"/>
-          <w:szCs w:val="20"/>
-          <w:lang w:val="en-US"/>
-        </w:rPr>
-      </w:pPr>
-    </w:p>
-    <w:p>
-      <w:pPr>
-        <w:pStyle w:val="Heading2"/>
-      </w:pPr>
-      <w:bookmarkStart w:id="20" w:name="_Toc355339331"/>
-      <w:r>
-        <w:rPr>
-          <w:lang w:val="de-DE"/>
-        </w:rPr>
-        <w:t>C</w:t>
-      </w:r>
-      <w:r>
-        <w:t>om</w:t>
-      </w:r>
-      <w:r>
-        <w:t>ponent</w:t>
-      </w:r>
-      <w:r>
-        <w:rPr>
-          <w:lang w:val="de-DE"/>
-        </w:rPr>
-        <w:t xml:space="preserve"> Te</w:t>
-      </w:r>
-      <w:r>
-        <w:t>streport</w:t>
-      </w:r>
-      <w:bookmarkEnd w:id="20"/>
-    </w:p>
-    <w:tbl>
-      <w:tblPr>
-        <w:tblpPr w:leftFromText="141" w:rightFromText="141" w:vertAnchor="text" w:horzAnchor="margin" w:tblpX="108" w:tblpY="8"/>
-        <w:tblW w:w="8998" w:type="dxa"/>
-        <w:tblBorders>
-          <w:top w:val="single" w:sz="6" w:space="0" w:color="000000"/>
-          <w:left w:val="single" w:sz="6" w:space="0" w:color="000000"/>
-          <w:bottom w:val="single" w:sz="6" w:space="0" w:color="000000"/>
-          <w:right w:val="single" w:sz="6" w:space="0" w:color="000000"/>
-          <w:insideH w:val="single" w:sz="6" w:space="0" w:color="000000"/>
-          <w:insideV w:val="single" w:sz="6" w:space="0" w:color="000000"/>
-        </w:tblBorders>
-        <w:tblLook w:val="01E0" w:firstRow="1" w:lastRow="1" w:firstColumn="1" w:lastColumn="1" w:noHBand="0" w:noVBand="0"/>
-      </w:tblPr>
-      <w:tblGrid>
-        <w:gridCol w:w="1095"/>
-        <w:gridCol w:w="2147"/>
-        <w:gridCol w:w="2956"/>
-        <w:gridCol w:w="284"/>
-        <w:gridCol w:w="1276"/>
-        <w:gridCol w:w="1240"/>
-      </w:tblGrid>
-      <w:tr>
-        <w:tc>
-          <w:tcPr>
-            <w:tcW w:w="1095" w:type="dxa"/>
-            <w:shd w:val="solid" w:color="000000" w:fill="FFFFFF"/>
-          </w:tcPr>
-          <w:p>
-            <w:pPr>
-              <w:jc w:val="left"/>
-              <w:rPr>
-                <w:rFonts w:ascii="Arial" w:hAnsi="Arial"/>
-                <w:b/>
-                <w:bCs/>
-                <w:sz w:val="24"/>
-                <w:szCs w:val="20"/>
-              </w:rPr>
-            </w:pPr>
-            <w:r>
-              <w:rPr>
-                <w:rFonts w:ascii="Arial" w:hAnsi="Arial"/>
-                <w:b/>
-                <w:bCs/>
-                <w:sz w:val="24"/>
-                <w:szCs w:val="20"/>
-              </w:rPr>
-              <w:t>Test-ID</w:t>
-            </w:r>
-          </w:p>
-        </w:tc>
-        <w:tc>
-          <w:tcPr>
-            <w:tcW w:w="2147" w:type="dxa"/>
-            <w:shd w:val="solid" w:color="000000" w:fill="FFFFFF"/>
-          </w:tcPr>
-          <w:p>
-            <w:pPr>
-              <w:jc w:val="center"/>
-              <w:rPr>
-                <w:rFonts w:ascii="Arial" w:hAnsi="Arial"/>
-                <w:b/>
-                <w:bCs/>
-                <w:sz w:val="24"/>
-                <w:szCs w:val="20"/>
-                <w:lang w:val="en-US"/>
-              </w:rPr>
-            </w:pPr>
-            <w:r>
-              <w:rPr>
-                <w:rFonts w:ascii="Arial" w:hAnsi="Arial"/>
-                <w:b/>
-                <w:bCs/>
-                <w:sz w:val="24"/>
-                <w:szCs w:val="20"/>
-              </w:rPr>
-              <w:t>Pass/</w:t>
-            </w:r>
-            <w:r>
-              <w:rPr>
-                <w:rFonts w:ascii="Arial" w:hAnsi="Arial"/>
-                <w:b/>
-                <w:bCs/>
-                <w:sz w:val="24"/>
-                <w:szCs w:val="20"/>
-                <w:lang w:val="en-US"/>
-              </w:rPr>
-              <w:t>Fail</w:t>
-            </w:r>
-          </w:p>
-        </w:tc>
-        <w:tc>
-          <w:tcPr>
-            <w:tcW w:w="3240" w:type="dxa"/>
-            <w:gridSpan w:val="2"/>
-            <w:shd w:val="solid" w:color="000000" w:fill="FFFFFF"/>
-          </w:tcPr>
-          <w:p>
-            <w:pPr>
-              <w:jc w:val="left"/>
-              <w:rPr>
-                <w:rFonts w:ascii="Arial" w:hAnsi="Arial"/>
-                <w:b/>
-                <w:bCs/>
-                <w:sz w:val="24"/>
-                <w:szCs w:val="20"/>
-                <w:lang w:val="en-US"/>
-              </w:rPr>
-            </w:pPr>
-            <w:r>
-              <w:rPr>
-                <w:rFonts w:ascii="Arial" w:hAnsi="Arial"/>
-                <w:b/>
-                <w:bCs/>
-                <w:sz w:val="24"/>
-                <w:szCs w:val="20"/>
-                <w:lang w:val="en-US"/>
-              </w:rPr>
-              <w:t xml:space="preserve">If failed: Test </w:t>
-            </w:r>
-            <w:r>
-              <w:rPr>
-                <w:rFonts w:ascii="Arial" w:hAnsi="Arial"/>
-                <w:b/>
-                <w:bCs/>
-                <w:sz w:val="24"/>
-                <w:szCs w:val="20"/>
-                <w:lang w:val="en-US"/>
-              </w:rPr>
-              <w:t>Observation</w:t>
-            </w:r>
-          </w:p>
-        </w:tc>
-        <w:tc>
-          <w:tcPr>
-            <w:tcW w:w="1276" w:type="dxa"/>
-            <w:shd w:val="solid" w:color="000000" w:fill="FFFFFF"/>
-          </w:tcPr>
-          <w:p>
-            <w:pPr>
-              <w:jc w:val="center"/>
-              <w:rPr>
-                <w:rFonts w:ascii="Arial" w:hAnsi="Arial"/>
-                <w:b/>
-                <w:bCs/>
-                <w:sz w:val="24"/>
-                <w:szCs w:val="20"/>
-                <w:lang w:val="en-US"/>
-              </w:rPr>
-            </w:pPr>
-            <w:r>
-              <w:rPr>
-                <w:rFonts w:ascii="Arial" w:hAnsi="Arial"/>
-                <w:b/>
-                <w:bCs/>
-                <w:sz w:val="24"/>
-                <w:szCs w:val="20"/>
-                <w:lang w:val="en-US"/>
-              </w:rPr>
-              <w:t>Date</w:t>
-            </w:r>
-          </w:p>
-        </w:tc>
-        <w:tc>
-          <w:tcPr>
-            <w:tcW w:w="1240" w:type="dxa"/>
-            <w:shd w:val="solid" w:color="000000" w:fill="FFFFFF"/>
-          </w:tcPr>
-          <w:p>
-            <w:pPr>
-              <w:jc w:val="center"/>
-              <w:rPr>
-                <w:rFonts w:ascii="Arial" w:hAnsi="Arial"/>
-                <w:b/>
-                <w:bCs/>
-                <w:sz w:val="24"/>
-                <w:szCs w:val="20"/>
-                <w:lang w:val="en-US"/>
-              </w:rPr>
-            </w:pPr>
-            <w:r>
-              <w:rPr>
-                <w:rFonts w:ascii="Arial" w:hAnsi="Arial"/>
-                <w:b/>
-                <w:bCs/>
-                <w:sz w:val="24"/>
-                <w:szCs w:val="20"/>
-                <w:lang w:val="en-US"/>
-              </w:rPr>
-              <w:t>Tester</w:t>
-            </w:r>
-          </w:p>
-        </w:tc>
-      </w:tr>
-      <w:tr>
-        <w:tc>
-          <w:tcPr>
-            <w:tcW w:w="1095" w:type="dxa"/>
-            <w:shd w:val="clear" w:color="auto" w:fill="auto"/>
-          </w:tcPr>
-          <w:p>
-            <w:pPr>
-              <w:rPr>
-                <w:rFonts w:ascii="Arial" w:hAnsi="Arial"/>
-                <w:b/>
-                <w:sz w:val="24"/>
-                <w:szCs w:val="20"/>
-                <w:lang w:val="en-US"/>
-              </w:rPr>
-            </w:pPr>
-          </w:p>
-        </w:tc>
-        <w:tc>
-          <w:tcPr>
-            <w:tcW w:w="2147" w:type="dxa"/>
-            <w:shd w:val="clear" w:color="auto" w:fill="auto"/>
-          </w:tcPr>
-          <w:p>
-            <w:pPr>
-              <w:rPr>
-                <w:rFonts w:ascii="Arial" w:hAnsi="Arial"/>
-                <w:b/>
-                <w:sz w:val="24"/>
-                <w:szCs w:val="20"/>
-                <w:lang w:val="en-US"/>
-              </w:rPr>
-            </w:pPr>
-          </w:p>
-        </w:tc>
-        <w:tc>
-          <w:tcPr>
-            <w:tcW w:w="2956" w:type="dxa"/>
-            <w:shd w:val="clear" w:color="auto" w:fill="auto"/>
-          </w:tcPr>
-          <w:p>
-            <w:pPr>
-              <w:rPr>
-                <w:rFonts w:ascii="Arial" w:hAnsi="Arial"/>
-                <w:b/>
-                <w:sz w:val="24"/>
-                <w:szCs w:val="20"/>
-                <w:lang w:val="en-US"/>
-              </w:rPr>
-            </w:pPr>
-          </w:p>
-        </w:tc>
-        <w:tc>
-          <w:tcPr>
-            <w:tcW w:w="1560" w:type="dxa"/>
-            <w:gridSpan w:val="2"/>
-            <w:shd w:val="clear" w:color="auto" w:fill="auto"/>
-          </w:tcPr>
-          <w:p>
-            <w:pPr>
-              <w:rPr>
-                <w:rFonts w:ascii="Arial" w:hAnsi="Arial"/>
-                <w:b/>
-                <w:sz w:val="24"/>
-                <w:szCs w:val="20"/>
-                <w:lang w:val="en-US"/>
-              </w:rPr>
-            </w:pPr>
-          </w:p>
-        </w:tc>
-        <w:tc>
-          <w:tcPr>
-            <w:tcW w:w="1240" w:type="dxa"/>
-            <w:shd w:val="clear" w:color="auto" w:fill="auto"/>
-          </w:tcPr>
-          <w:p>
-            <w:pPr>
-              <w:rPr>
-                <w:rFonts w:ascii="Arial" w:hAnsi="Arial"/>
-                <w:b/>
-                <w:sz w:val="24"/>
-                <w:szCs w:val="20"/>
-                <w:lang w:val="en-US"/>
-              </w:rPr>
-            </w:pPr>
-          </w:p>
-        </w:tc>
-      </w:tr>
-      <w:tr>
-        <w:tc>
-          <w:tcPr>
-            <w:tcW w:w="1095" w:type="dxa"/>
-            <w:shd w:val="clear" w:color="auto" w:fill="auto"/>
-          </w:tcPr>
-          <w:p>
-            <w:pPr>
-              <w:rPr>
-                <w:rFonts w:ascii="Arial" w:hAnsi="Arial"/>
-                <w:b/>
-                <w:sz w:val="24"/>
-                <w:szCs w:val="20"/>
-                <w:lang w:val="en-US"/>
-              </w:rPr>
-            </w:pPr>
-          </w:p>
-        </w:tc>
-        <w:tc>
-          <w:tcPr>
-            <w:tcW w:w="2147" w:type="dxa"/>
-            <w:shd w:val="clear" w:color="auto" w:fill="auto"/>
-          </w:tcPr>
-          <w:p>
-            <w:pPr>
-              <w:rPr>
-                <w:rFonts w:ascii="Arial" w:hAnsi="Arial"/>
-                <w:b/>
-                <w:sz w:val="24"/>
-                <w:szCs w:val="20"/>
-                <w:lang w:val="en-US"/>
-              </w:rPr>
-            </w:pPr>
-          </w:p>
-        </w:tc>
-        <w:tc>
-          <w:tcPr>
-            <w:tcW w:w="2956" w:type="dxa"/>
-            <w:shd w:val="clear" w:color="auto" w:fill="auto"/>
-          </w:tcPr>
-          <w:p>
-            <w:pPr>
-              <w:rPr>
-                <w:rFonts w:ascii="Arial" w:hAnsi="Arial"/>
-                <w:b/>
-                <w:sz w:val="24"/>
-                <w:szCs w:val="20"/>
-                <w:lang w:val="en-US"/>
-              </w:rPr>
-            </w:pPr>
-          </w:p>
-        </w:tc>
-        <w:tc>
-          <w:tcPr>
-            <w:tcW w:w="1560" w:type="dxa"/>
-            <w:gridSpan w:val="2"/>
-            <w:shd w:val="clear" w:color="auto" w:fill="auto"/>
-          </w:tcPr>
-          <w:p>
-            <w:pPr>
-              <w:rPr>
-                <w:rFonts w:ascii="Arial" w:hAnsi="Arial"/>
-                <w:b/>
-                <w:sz w:val="24"/>
-                <w:szCs w:val="20"/>
-                <w:lang w:val="en-US"/>
-              </w:rPr>
-            </w:pPr>
-          </w:p>
-        </w:tc>
-        <w:tc>
-          <w:tcPr>
-            <w:tcW w:w="1240" w:type="dxa"/>
-            <w:shd w:val="clear" w:color="auto" w:fill="auto"/>
-          </w:tcPr>
-          <w:p>
-            <w:pPr>
-              <w:rPr>
-                <w:rFonts w:ascii="Arial" w:hAnsi="Arial"/>
-                <w:b/>
-                <w:sz w:val="24"/>
-                <w:szCs w:val="20"/>
-                <w:lang w:val="en-US"/>
-              </w:rPr>
-            </w:pPr>
-          </w:p>
-        </w:tc>
-      </w:tr>
-      <w:tr>
-        <w:tc>
-          <w:tcPr>
-            <w:tcW w:w="1095" w:type="dxa"/>
-            <w:shd w:val="clear" w:color="auto" w:fill="auto"/>
-          </w:tcPr>
-          <w:p>
-            <w:pPr>
-              <w:rPr>
-                <w:rFonts w:ascii="Arial" w:hAnsi="Arial"/>
-                <w:b/>
-                <w:sz w:val="24"/>
-                <w:szCs w:val="20"/>
-                <w:lang w:val="en-US"/>
-              </w:rPr>
-            </w:pPr>
-          </w:p>
-        </w:tc>
-        <w:tc>
-          <w:tcPr>
-            <w:tcW w:w="2147" w:type="dxa"/>
-            <w:shd w:val="clear" w:color="auto" w:fill="auto"/>
-          </w:tcPr>
-          <w:p>
-            <w:pPr>
-              <w:rPr>
-                <w:rFonts w:ascii="Arial" w:hAnsi="Arial"/>
-                <w:b/>
-                <w:sz w:val="24"/>
-                <w:szCs w:val="20"/>
-                <w:lang w:val="en-US"/>
-              </w:rPr>
-            </w:pPr>
-          </w:p>
-        </w:tc>
-        <w:tc>
-          <w:tcPr>
-            <w:tcW w:w="2956" w:type="dxa"/>
-            <w:shd w:val="clear" w:color="auto" w:fill="auto"/>
-          </w:tcPr>
-          <w:p>
-            <w:pPr>
-              <w:rPr>
-                <w:rFonts w:ascii="Arial" w:hAnsi="Arial"/>
-                <w:b/>
-                <w:sz w:val="24"/>
-                <w:szCs w:val="20"/>
-                <w:lang w:val="en-US"/>
-              </w:rPr>
-            </w:pPr>
-          </w:p>
-        </w:tc>
-        <w:tc>
-          <w:tcPr>
-            <w:tcW w:w="1560" w:type="dxa"/>
-            <w:gridSpan w:val="2"/>
-            <w:shd w:val="clear" w:color="auto" w:fill="auto"/>
-          </w:tcPr>
-          <w:p>
-            <w:pPr>
-              <w:rPr>
-                <w:rFonts w:ascii="Arial" w:hAnsi="Arial"/>
-                <w:b/>
-                <w:sz w:val="24"/>
-                <w:szCs w:val="20"/>
-                <w:lang w:val="en-US"/>
-              </w:rPr>
-            </w:pPr>
-          </w:p>
-        </w:tc>
-        <w:tc>
-          <w:tcPr>
-            <w:tcW w:w="1240" w:type="dxa"/>
-            <w:shd w:val="clear" w:color="auto" w:fill="auto"/>
-          </w:tcPr>
-          <w:p>
-            <w:pPr>
-              <w:rPr>
-                <w:rFonts w:ascii="Arial" w:hAnsi="Arial"/>
-                <w:b/>
-                <w:sz w:val="24"/>
-                <w:szCs w:val="20"/>
-                <w:lang w:val="en-US"/>
-              </w:rPr>
-            </w:pPr>
-          </w:p>
-        </w:tc>
-      </w:tr>
-    </w:tbl>
-    <w:p/>
+          <w:lang w:val="en-US"/>
+        </w:rPr>
+      </w:pPr>
+      <w:r>
+        <w:rPr>
+          <w:lang w:val="en-US"/>
+        </w:rPr>
+        <w:t>This module makes API-c</w:t>
+      </w:r>
+      <w:r>
+        <w:rPr>
+          <w:lang w:val="en-US"/>
+        </w:rPr>
+        <w:t>alls to the backend. Thus, a test for this module was not needed as it only retrieves data from the API. The API had to be tested instead.</w:t>
+      </w:r>
+    </w:p>
     <w:p>
       <w:pPr>
         <w:pStyle w:val="Heading1"/>
         <w:ind w:left="0" w:firstLine="0"/>
       </w:pPr>
-      <w:bookmarkStart w:id="21" w:name="_Toc355339332"/>
-      <w:bookmarkStart w:id="22" w:name="_Toc388951411"/>
+      <w:bookmarkStart w:id="19" w:name="_Toc388951411"/>
+      <w:bookmarkStart w:id="20" w:name="_Toc40374005"/>
       <w:r>
         <w:lastRenderedPageBreak/>
         <w:t>Summary</w:t>
       </w:r>
-      <w:bookmarkStart w:id="23" w:name="_GoBack"/>
-      <w:bookmarkEnd w:id="21"/>
-      <w:bookmarkEnd w:id="23"/>
-    </w:p>
-    <w:bookmarkEnd w:id="22"/>
+      <w:bookmarkEnd w:id="20"/>
+    </w:p>
+    <w:bookmarkEnd w:id="19"/>
     <w:p>
       <w:pPr>
         <w:pStyle w:val="BodyText"/>
@@ -5856,1569 +4298,6 @@
         <w:t>The communication between frontend and backend could be reactive. If this module was implemented in a reactive way, it would still function, without any changes to the other modules.</w:t>
       </w:r>
     </w:p>
-    <w:p>
-      <w:pPr>
-        <w:pStyle w:val="BodyText"/>
-        <w:rPr>
-          <w:rStyle w:val="Erluterungen"/>
-          <w:rFonts w:eastAsia="+mn-ea"/>
-          <w:lang w:val="en-US"/>
-        </w:rPr>
-      </w:pPr>
-    </w:p>
-    <w:p>
-      <w:pPr>
-        <w:pStyle w:val="Heading1"/>
-        <w:keepLines/>
-        <w:pageBreakBefore w:val="0"/>
-        <w:ind w:left="0" w:firstLine="0"/>
-      </w:pPr>
-      <w:bookmarkStart w:id="24" w:name="_Toc355339333"/>
-      <w:r>
-        <w:t>Appendix</w:t>
-      </w:r>
-      <w:bookmarkEnd w:id="24"/>
-    </w:p>
-    <w:p>
-      <w:pPr>
-        <w:pStyle w:val="Heading2"/>
-      </w:pPr>
-      <w:bookmarkStart w:id="25" w:name="_Toc355339334"/>
-      <w:r>
-        <w:rPr>
-          <w:lang w:val="de-DE"/>
-        </w:rPr>
-        <w:t>References</w:t>
-      </w:r>
-      <w:bookmarkEnd w:id="25"/>
-    </w:p>
-    <w:p>
-      <w:pPr>
-        <w:pStyle w:val="Heading2"/>
-      </w:pPr>
-      <w:bookmarkStart w:id="26" w:name="_Toc355339335"/>
-      <w:r>
-        <w:rPr>
-          <w:lang w:val="de-DE"/>
-        </w:rPr>
-        <w:t>Interface D</w:t>
-      </w:r>
-      <w:r>
-        <w:t>efinition</w:t>
-      </w:r>
-      <w:r>
-        <w:rPr>
-          <w:lang w:val="de-DE"/>
-        </w:rPr>
-        <w:t>s</w:t>
-      </w:r>
-      <w:bookmarkEnd w:id="26"/>
-    </w:p>
-    <w:p>
-      <w:pPr>
-        <w:pStyle w:val="Heading2"/>
-      </w:pPr>
-      <w:bookmarkStart w:id="27" w:name="_Toc355339336"/>
-      <w:r>
-        <w:t>Code</w:t>
-      </w:r>
-      <w:bookmarkEnd w:id="27"/>
-      <w:r>
-        <w:t xml:space="preserve"> </w:t>
-      </w:r>
-    </w:p>
-    <w:p>
-      <w:pPr>
-        <w:rPr>
-          <w:rStyle w:val="Erluterungen"/>
-          <w:rFonts w:eastAsia="+mn-ea"/>
-        </w:rPr>
-      </w:pPr>
-      <w:r>
-        <w:rPr>
-          <w:rStyle w:val="Erluterungen"/>
-          <w:rFonts w:eastAsia="+mn-ea"/>
-        </w:rPr>
-        <w:t>&lt; Code nur</w:t>
-      </w:r>
-      <w:r>
-        <w:rPr>
-          <w:rStyle w:val="Erluterungen"/>
-          <w:rFonts w:eastAsia="+mn-ea"/>
-        </w:rPr>
-        <w:t>,</w:t>
-      </w:r>
-      <w:r>
-        <w:rPr>
-          <w:rStyle w:val="Erluterungen"/>
-          <w:rFonts w:eastAsia="+mn-ea"/>
-        </w:rPr>
-        <w:t xml:space="preserve"> wenn e</w:t>
-      </w:r>
-      <w:r>
-        <w:rPr>
-          <w:rStyle w:val="Erluterungen"/>
-          <w:rFonts w:eastAsia="+mn-ea"/>
-        </w:rPr>
-        <w:t xml:space="preserve">s dem Verständnis dienlich ist </w:t>
-      </w:r>
-      <w:r>
-        <w:rPr>
-          <w:rStyle w:val="Erluterungen"/>
-          <w:rFonts w:eastAsia="+mn-ea"/>
-        </w:rPr>
-        <w:t xml:space="preserve"> &gt;</w:t>
-      </w:r>
-    </w:p>
-    <w:p>
-      <w:pPr>
-        <w:pStyle w:val="Heading2"/>
-      </w:pPr>
-      <w:bookmarkStart w:id="28" w:name="_Toc355339337"/>
-      <w:r>
-        <w:rPr>
-          <w:lang w:val="de-DE"/>
-        </w:rPr>
-        <w:t xml:space="preserve">Module </w:t>
-      </w:r>
-      <w:r>
-        <w:t>Test</w:t>
-      </w:r>
-      <w:r>
-        <w:rPr>
-          <w:lang w:val="de-DE"/>
-        </w:rPr>
-        <w:t xml:space="preserve"> Cases</w:t>
-      </w:r>
-      <w:bookmarkEnd w:id="28"/>
-    </w:p>
-    <w:p/>
-    <w:tbl>
-      <w:tblPr>
-        <w:tblW w:w="9288" w:type="dxa"/>
-        <w:tblBorders>
-          <w:top w:val="single" w:sz="4" w:space="0" w:color="auto"/>
-          <w:left w:val="single" w:sz="4" w:space="0" w:color="auto"/>
-          <w:bottom w:val="single" w:sz="4" w:space="0" w:color="auto"/>
-          <w:right w:val="single" w:sz="4" w:space="0" w:color="auto"/>
-          <w:insideH w:val="single" w:sz="4" w:space="0" w:color="auto"/>
-          <w:insideV w:val="single" w:sz="4" w:space="0" w:color="auto"/>
-        </w:tblBorders>
-        <w:tblLayout w:type="fixed"/>
-        <w:tblLook w:val="0000" w:firstRow="0" w:lastRow="0" w:firstColumn="0" w:lastColumn="0" w:noHBand="0" w:noVBand="0"/>
-      </w:tblPr>
-      <w:tblGrid>
-        <w:gridCol w:w="828"/>
-        <w:gridCol w:w="1085"/>
-        <w:gridCol w:w="1456"/>
-        <w:gridCol w:w="708"/>
-        <w:gridCol w:w="2691"/>
-        <w:gridCol w:w="2520"/>
-      </w:tblGrid>
-      <w:tr>
-        <w:trPr>
-          <w:cantSplit/>
-        </w:trPr>
-        <w:tc>
-          <w:tcPr>
-            <w:tcW w:w="828" w:type="dxa"/>
-            <w:vMerge w:val="restart"/>
-          </w:tcPr>
-          <w:p>
-            <w:pPr>
-              <w:rPr>
-                <w:szCs w:val="20"/>
-              </w:rPr>
-            </w:pPr>
-            <w:r>
-              <w:rPr>
-                <w:szCs w:val="20"/>
-              </w:rPr>
-              <w:t>Test-</w:t>
-            </w:r>
-            <w:r>
-              <w:rPr>
-                <w:szCs w:val="20"/>
-              </w:rPr>
-              <w:t>ID</w:t>
-            </w:r>
-          </w:p>
-        </w:tc>
-        <w:tc>
-          <w:tcPr>
-            <w:tcW w:w="1085" w:type="dxa"/>
-            <w:vMerge w:val="restart"/>
-          </w:tcPr>
-          <w:p>
-            <w:pPr>
-              <w:rPr>
-                <w:szCs w:val="20"/>
-              </w:rPr>
-            </w:pPr>
-            <w:r>
-              <w:rPr>
-                <w:szCs w:val="20"/>
-              </w:rPr>
-              <w:t>Name</w:t>
-            </w:r>
-          </w:p>
-        </w:tc>
-        <w:tc>
-          <w:tcPr>
-            <w:tcW w:w="1456" w:type="dxa"/>
-            <w:vMerge w:val="restart"/>
-          </w:tcPr>
-          <w:p>
-            <w:pPr>
-              <w:rPr>
-                <w:szCs w:val="20"/>
-              </w:rPr>
-            </w:pPr>
-            <w:r>
-              <w:rPr>
-                <w:szCs w:val="20"/>
-              </w:rPr>
-              <w:t>Description</w:t>
-            </w:r>
-          </w:p>
-        </w:tc>
-        <w:tc>
-          <w:tcPr>
-            <w:tcW w:w="5919" w:type="dxa"/>
-            <w:gridSpan w:val="3"/>
-          </w:tcPr>
-          <w:p>
-            <w:pPr>
-              <w:rPr>
-                <w:szCs w:val="20"/>
-              </w:rPr>
-            </w:pPr>
-            <w:r>
-              <w:rPr>
-                <w:szCs w:val="20"/>
-              </w:rPr>
-              <w:t>Test</w:t>
-            </w:r>
-            <w:r>
-              <w:rPr>
-                <w:szCs w:val="20"/>
-              </w:rPr>
-              <w:t xml:space="preserve"> Steps</w:t>
-            </w:r>
-          </w:p>
-        </w:tc>
-      </w:tr>
-      <w:tr>
-        <w:trPr>
-          <w:cantSplit/>
-        </w:trPr>
-        <w:tc>
-          <w:tcPr>
-            <w:tcW w:w="828" w:type="dxa"/>
-            <w:vMerge/>
-          </w:tcPr>
-          <w:p>
-            <w:pPr>
-              <w:rPr>
-                <w:szCs w:val="20"/>
-              </w:rPr>
-            </w:pPr>
-          </w:p>
-        </w:tc>
-        <w:tc>
-          <w:tcPr>
-            <w:tcW w:w="1085" w:type="dxa"/>
-            <w:vMerge/>
-          </w:tcPr>
-          <w:p>
-            <w:pPr>
-              <w:rPr>
-                <w:szCs w:val="20"/>
-              </w:rPr>
-            </w:pPr>
-          </w:p>
-        </w:tc>
-        <w:tc>
-          <w:tcPr>
-            <w:tcW w:w="1456" w:type="dxa"/>
-            <w:vMerge/>
-          </w:tcPr>
-          <w:p>
-            <w:pPr>
-              <w:rPr>
-                <w:szCs w:val="20"/>
-              </w:rPr>
-            </w:pPr>
-          </w:p>
-        </w:tc>
-        <w:tc>
-          <w:tcPr>
-            <w:tcW w:w="708" w:type="dxa"/>
-          </w:tcPr>
-          <w:p>
-            <w:pPr>
-              <w:rPr>
-                <w:szCs w:val="20"/>
-              </w:rPr>
-            </w:pPr>
-            <w:r>
-              <w:rPr>
-                <w:szCs w:val="20"/>
-              </w:rPr>
-              <w:t>Step</w:t>
-            </w:r>
-          </w:p>
-        </w:tc>
-        <w:tc>
-          <w:tcPr>
-            <w:tcW w:w="2691" w:type="dxa"/>
-          </w:tcPr>
-          <w:p>
-            <w:pPr>
-              <w:rPr>
-                <w:szCs w:val="20"/>
-              </w:rPr>
-            </w:pPr>
-            <w:r>
-              <w:rPr>
-                <w:szCs w:val="20"/>
-              </w:rPr>
-              <w:t>Action</w:t>
-            </w:r>
-          </w:p>
-        </w:tc>
-        <w:tc>
-          <w:tcPr>
-            <w:tcW w:w="2520" w:type="dxa"/>
-          </w:tcPr>
-          <w:p>
-            <w:pPr>
-              <w:rPr>
-                <w:szCs w:val="20"/>
-              </w:rPr>
-            </w:pPr>
-            <w:r>
-              <w:rPr>
-                <w:szCs w:val="20"/>
-              </w:rPr>
-              <w:t>Expected Result</w:t>
-            </w:r>
-          </w:p>
-        </w:tc>
-      </w:tr>
-      <w:tr>
-        <w:tc>
-          <w:tcPr>
-            <w:tcW w:w="828" w:type="dxa"/>
-            <w:vMerge w:val="restart"/>
-          </w:tcPr>
-          <w:p>
-            <w:pPr>
-              <w:rPr>
-                <w:rFonts w:ascii="Arial" w:hAnsi="Arial"/>
-                <w:b/>
-                <w:color w:val="000080"/>
-              </w:rPr>
-            </w:pPr>
-          </w:p>
-        </w:tc>
-        <w:tc>
-          <w:tcPr>
-            <w:tcW w:w="1085" w:type="dxa"/>
-            <w:vMerge w:val="restart"/>
-          </w:tcPr>
-          <w:p>
-            <w:pPr>
-              <w:rPr>
-                <w:rFonts w:ascii="Arial" w:hAnsi="Arial"/>
-                <w:b/>
-                <w:color w:val="000080"/>
-              </w:rPr>
-            </w:pPr>
-          </w:p>
-        </w:tc>
-        <w:tc>
-          <w:tcPr>
-            <w:tcW w:w="1456" w:type="dxa"/>
-            <w:vMerge w:val="restart"/>
-          </w:tcPr>
-          <w:p>
-            <w:pPr>
-              <w:rPr>
-                <w:rFonts w:ascii="Arial" w:hAnsi="Arial"/>
-                <w:b/>
-                <w:color w:val="000080"/>
-              </w:rPr>
-            </w:pPr>
-          </w:p>
-        </w:tc>
-        <w:tc>
-          <w:tcPr>
-            <w:tcW w:w="708" w:type="dxa"/>
-          </w:tcPr>
-          <w:p>
-            <w:pPr>
-              <w:rPr>
-                <w:rFonts w:ascii="Arial" w:hAnsi="Arial"/>
-                <w:b/>
-                <w:color w:val="000080"/>
-              </w:rPr>
-            </w:pPr>
-          </w:p>
-        </w:tc>
-        <w:tc>
-          <w:tcPr>
-            <w:tcW w:w="2691" w:type="dxa"/>
-          </w:tcPr>
-          <w:p>
-            <w:pPr>
-              <w:rPr>
-                <w:rFonts w:ascii="Arial" w:hAnsi="Arial"/>
-                <w:b/>
-                <w:color w:val="000080"/>
-              </w:rPr>
-            </w:pPr>
-          </w:p>
-        </w:tc>
-        <w:tc>
-          <w:tcPr>
-            <w:tcW w:w="2520" w:type="dxa"/>
-          </w:tcPr>
-          <w:p>
-            <w:pPr>
-              <w:rPr>
-                <w:rFonts w:ascii="Arial" w:hAnsi="Arial"/>
-                <w:b/>
-                <w:color w:val="000080"/>
-              </w:rPr>
-            </w:pPr>
-          </w:p>
-        </w:tc>
-      </w:tr>
-      <w:tr>
-        <w:tc>
-          <w:tcPr>
-            <w:tcW w:w="828" w:type="dxa"/>
-            <w:vMerge/>
-          </w:tcPr>
-          <w:p>
-            <w:pPr>
-              <w:rPr>
-                <w:rFonts w:ascii="Arial" w:hAnsi="Arial"/>
-                <w:b/>
-                <w:color w:val="000080"/>
-              </w:rPr>
-            </w:pPr>
-          </w:p>
-        </w:tc>
-        <w:tc>
-          <w:tcPr>
-            <w:tcW w:w="1085" w:type="dxa"/>
-            <w:vMerge/>
-          </w:tcPr>
-          <w:p>
-            <w:pPr>
-              <w:rPr>
-                <w:rFonts w:ascii="Arial" w:hAnsi="Arial"/>
-                <w:b/>
-                <w:color w:val="000080"/>
-              </w:rPr>
-            </w:pPr>
-          </w:p>
-        </w:tc>
-        <w:tc>
-          <w:tcPr>
-            <w:tcW w:w="1456" w:type="dxa"/>
-            <w:vMerge/>
-          </w:tcPr>
-          <w:p>
-            <w:pPr>
-              <w:rPr>
-                <w:rFonts w:ascii="Arial" w:hAnsi="Arial"/>
-                <w:b/>
-                <w:color w:val="000080"/>
-              </w:rPr>
-            </w:pPr>
-          </w:p>
-        </w:tc>
-        <w:tc>
-          <w:tcPr>
-            <w:tcW w:w="708" w:type="dxa"/>
-          </w:tcPr>
-          <w:p>
-            <w:pPr>
-              <w:rPr>
-                <w:rFonts w:ascii="Arial" w:hAnsi="Arial"/>
-                <w:b/>
-                <w:color w:val="000080"/>
-              </w:rPr>
-            </w:pPr>
-          </w:p>
-        </w:tc>
-        <w:tc>
-          <w:tcPr>
-            <w:tcW w:w="2691" w:type="dxa"/>
-          </w:tcPr>
-          <w:p>
-            <w:pPr>
-              <w:rPr>
-                <w:rFonts w:ascii="Arial" w:hAnsi="Arial"/>
-                <w:b/>
-                <w:color w:val="000080"/>
-              </w:rPr>
-            </w:pPr>
-          </w:p>
-        </w:tc>
-        <w:tc>
-          <w:tcPr>
-            <w:tcW w:w="2520" w:type="dxa"/>
-          </w:tcPr>
-          <w:p>
-            <w:pPr>
-              <w:rPr>
-                <w:rFonts w:ascii="Arial" w:hAnsi="Arial"/>
-                <w:b/>
-                <w:color w:val="000080"/>
-              </w:rPr>
-            </w:pPr>
-          </w:p>
-        </w:tc>
-      </w:tr>
-      <w:tr>
-        <w:tc>
-          <w:tcPr>
-            <w:tcW w:w="828" w:type="dxa"/>
-            <w:vMerge/>
-            <w:tcBorders>
-              <w:bottom w:val="single" w:sz="4" w:space="0" w:color="auto"/>
-            </w:tcBorders>
-          </w:tcPr>
-          <w:p>
-            <w:pPr>
-              <w:rPr>
-                <w:rFonts w:ascii="Arial" w:hAnsi="Arial"/>
-                <w:b/>
-                <w:color w:val="000080"/>
-              </w:rPr>
-            </w:pPr>
-          </w:p>
-        </w:tc>
-        <w:tc>
-          <w:tcPr>
-            <w:tcW w:w="1085" w:type="dxa"/>
-            <w:vMerge/>
-            <w:tcBorders>
-              <w:bottom w:val="single" w:sz="4" w:space="0" w:color="auto"/>
-            </w:tcBorders>
-          </w:tcPr>
-          <w:p>
-            <w:pPr>
-              <w:rPr>
-                <w:rFonts w:ascii="Arial" w:hAnsi="Arial"/>
-                <w:b/>
-                <w:color w:val="000080"/>
-              </w:rPr>
-            </w:pPr>
-          </w:p>
-        </w:tc>
-        <w:tc>
-          <w:tcPr>
-            <w:tcW w:w="1456" w:type="dxa"/>
-            <w:vMerge/>
-            <w:tcBorders>
-              <w:bottom w:val="single" w:sz="4" w:space="0" w:color="auto"/>
-            </w:tcBorders>
-          </w:tcPr>
-          <w:p>
-            <w:pPr>
-              <w:rPr>
-                <w:rFonts w:ascii="Arial" w:hAnsi="Arial"/>
-                <w:b/>
-                <w:color w:val="000080"/>
-              </w:rPr>
-            </w:pPr>
-          </w:p>
-        </w:tc>
-        <w:tc>
-          <w:tcPr>
-            <w:tcW w:w="708" w:type="dxa"/>
-            <w:tcBorders>
-              <w:bottom w:val="single" w:sz="4" w:space="0" w:color="auto"/>
-            </w:tcBorders>
-          </w:tcPr>
-          <w:p>
-            <w:pPr>
-              <w:rPr>
-                <w:rFonts w:ascii="Arial" w:hAnsi="Arial"/>
-                <w:b/>
-                <w:color w:val="000080"/>
-              </w:rPr>
-            </w:pPr>
-          </w:p>
-        </w:tc>
-        <w:tc>
-          <w:tcPr>
-            <w:tcW w:w="2691" w:type="dxa"/>
-            <w:tcBorders>
-              <w:bottom w:val="single" w:sz="4" w:space="0" w:color="auto"/>
-            </w:tcBorders>
-          </w:tcPr>
-          <w:p>
-            <w:pPr>
-              <w:rPr>
-                <w:rFonts w:ascii="Arial" w:hAnsi="Arial"/>
-                <w:b/>
-                <w:color w:val="000080"/>
-              </w:rPr>
-            </w:pPr>
-          </w:p>
-        </w:tc>
-        <w:tc>
-          <w:tcPr>
-            <w:tcW w:w="2520" w:type="dxa"/>
-            <w:tcBorders>
-              <w:bottom w:val="single" w:sz="4" w:space="0" w:color="auto"/>
-            </w:tcBorders>
-          </w:tcPr>
-          <w:p>
-            <w:pPr>
-              <w:rPr>
-                <w:rFonts w:ascii="Arial" w:hAnsi="Arial"/>
-                <w:b/>
-                <w:color w:val="000080"/>
-              </w:rPr>
-            </w:pPr>
-          </w:p>
-        </w:tc>
-      </w:tr>
-      <w:tr>
-        <w:tc>
-          <w:tcPr>
-            <w:tcW w:w="9288" w:type="dxa"/>
-            <w:gridSpan w:val="6"/>
-            <w:shd w:val="clear" w:color="auto" w:fill="D9D9D9"/>
-          </w:tcPr>
-          <w:p>
-            <w:pPr>
-              <w:rPr>
-                <w:rFonts w:ascii="Arial" w:hAnsi="Arial"/>
-                <w:b/>
-                <w:color w:val="000080"/>
-              </w:rPr>
-            </w:pPr>
-          </w:p>
-        </w:tc>
-      </w:tr>
-      <w:tr>
-        <w:tc>
-          <w:tcPr>
-            <w:tcW w:w="828" w:type="dxa"/>
-            <w:vMerge w:val="restart"/>
-          </w:tcPr>
-          <w:p>
-            <w:pPr>
-              <w:rPr>
-                <w:rFonts w:ascii="Arial" w:hAnsi="Arial"/>
-                <w:b/>
-                <w:color w:val="000080"/>
-              </w:rPr>
-            </w:pPr>
-          </w:p>
-        </w:tc>
-        <w:tc>
-          <w:tcPr>
-            <w:tcW w:w="1085" w:type="dxa"/>
-            <w:vMerge w:val="restart"/>
-          </w:tcPr>
-          <w:p>
-            <w:pPr>
-              <w:rPr>
-                <w:rFonts w:ascii="Arial" w:hAnsi="Arial"/>
-                <w:b/>
-                <w:color w:val="000080"/>
-              </w:rPr>
-            </w:pPr>
-          </w:p>
-        </w:tc>
-        <w:tc>
-          <w:tcPr>
-            <w:tcW w:w="1456" w:type="dxa"/>
-            <w:vMerge w:val="restart"/>
-          </w:tcPr>
-          <w:p>
-            <w:pPr>
-              <w:rPr>
-                <w:rFonts w:ascii="Arial" w:hAnsi="Arial"/>
-                <w:b/>
-                <w:color w:val="000080"/>
-              </w:rPr>
-            </w:pPr>
-          </w:p>
-        </w:tc>
-        <w:tc>
-          <w:tcPr>
-            <w:tcW w:w="708" w:type="dxa"/>
-          </w:tcPr>
-          <w:p>
-            <w:pPr>
-              <w:rPr>
-                <w:rFonts w:ascii="Arial" w:hAnsi="Arial"/>
-                <w:b/>
-                <w:color w:val="000080"/>
-              </w:rPr>
-            </w:pPr>
-          </w:p>
-        </w:tc>
-        <w:tc>
-          <w:tcPr>
-            <w:tcW w:w="2691" w:type="dxa"/>
-          </w:tcPr>
-          <w:p>
-            <w:pPr>
-              <w:rPr>
-                <w:rFonts w:ascii="Arial" w:hAnsi="Arial"/>
-                <w:b/>
-                <w:color w:val="000080"/>
-              </w:rPr>
-            </w:pPr>
-          </w:p>
-        </w:tc>
-        <w:tc>
-          <w:tcPr>
-            <w:tcW w:w="2520" w:type="dxa"/>
-          </w:tcPr>
-          <w:p>
-            <w:pPr>
-              <w:rPr>
-                <w:rFonts w:ascii="Arial" w:hAnsi="Arial"/>
-                <w:b/>
-                <w:color w:val="000080"/>
-              </w:rPr>
-            </w:pPr>
-          </w:p>
-        </w:tc>
-      </w:tr>
-      <w:tr>
-        <w:tc>
-          <w:tcPr>
-            <w:tcW w:w="828" w:type="dxa"/>
-            <w:vMerge/>
-          </w:tcPr>
-          <w:p>
-            <w:pPr>
-              <w:rPr>
-                <w:rFonts w:ascii="Arial" w:hAnsi="Arial"/>
-                <w:b/>
-                <w:color w:val="000080"/>
-              </w:rPr>
-            </w:pPr>
-          </w:p>
-        </w:tc>
-        <w:tc>
-          <w:tcPr>
-            <w:tcW w:w="1085" w:type="dxa"/>
-            <w:vMerge/>
-          </w:tcPr>
-          <w:p>
-            <w:pPr>
-              <w:rPr>
-                <w:rFonts w:ascii="Arial" w:hAnsi="Arial"/>
-                <w:b/>
-                <w:color w:val="000080"/>
-              </w:rPr>
-            </w:pPr>
-          </w:p>
-        </w:tc>
-        <w:tc>
-          <w:tcPr>
-            <w:tcW w:w="1456" w:type="dxa"/>
-            <w:vMerge/>
-          </w:tcPr>
-          <w:p>
-            <w:pPr>
-              <w:rPr>
-                <w:rFonts w:ascii="Arial" w:hAnsi="Arial"/>
-                <w:b/>
-                <w:color w:val="000080"/>
-              </w:rPr>
-            </w:pPr>
-          </w:p>
-        </w:tc>
-        <w:tc>
-          <w:tcPr>
-            <w:tcW w:w="708" w:type="dxa"/>
-          </w:tcPr>
-          <w:p>
-            <w:pPr>
-              <w:rPr>
-                <w:rFonts w:ascii="Arial" w:hAnsi="Arial"/>
-                <w:b/>
-                <w:color w:val="000080"/>
-              </w:rPr>
-            </w:pPr>
-          </w:p>
-        </w:tc>
-        <w:tc>
-          <w:tcPr>
-            <w:tcW w:w="2691" w:type="dxa"/>
-          </w:tcPr>
-          <w:p>
-            <w:pPr>
-              <w:rPr>
-                <w:rFonts w:ascii="Arial" w:hAnsi="Arial"/>
-                <w:b/>
-                <w:color w:val="000080"/>
-              </w:rPr>
-            </w:pPr>
-          </w:p>
-        </w:tc>
-        <w:tc>
-          <w:tcPr>
-            <w:tcW w:w="2520" w:type="dxa"/>
-          </w:tcPr>
-          <w:p>
-            <w:pPr>
-              <w:rPr>
-                <w:rFonts w:ascii="Arial" w:hAnsi="Arial"/>
-                <w:b/>
-                <w:color w:val="000080"/>
-              </w:rPr>
-            </w:pPr>
-          </w:p>
-        </w:tc>
-      </w:tr>
-      <w:tr>
-        <w:tc>
-          <w:tcPr>
-            <w:tcW w:w="828" w:type="dxa"/>
-            <w:vMerge/>
-            <w:tcBorders>
-              <w:bottom w:val="single" w:sz="4" w:space="0" w:color="auto"/>
-            </w:tcBorders>
-          </w:tcPr>
-          <w:p>
-            <w:pPr>
-              <w:rPr>
-                <w:rFonts w:ascii="Arial" w:hAnsi="Arial"/>
-                <w:b/>
-                <w:color w:val="000080"/>
-              </w:rPr>
-            </w:pPr>
-          </w:p>
-        </w:tc>
-        <w:tc>
-          <w:tcPr>
-            <w:tcW w:w="1085" w:type="dxa"/>
-            <w:vMerge/>
-            <w:tcBorders>
-              <w:bottom w:val="single" w:sz="4" w:space="0" w:color="auto"/>
-            </w:tcBorders>
-          </w:tcPr>
-          <w:p>
-            <w:pPr>
-              <w:rPr>
-                <w:rFonts w:ascii="Arial" w:hAnsi="Arial"/>
-                <w:b/>
-                <w:color w:val="000080"/>
-              </w:rPr>
-            </w:pPr>
-          </w:p>
-        </w:tc>
-        <w:tc>
-          <w:tcPr>
-            <w:tcW w:w="1456" w:type="dxa"/>
-            <w:vMerge/>
-            <w:tcBorders>
-              <w:bottom w:val="single" w:sz="4" w:space="0" w:color="auto"/>
-            </w:tcBorders>
-          </w:tcPr>
-          <w:p>
-            <w:pPr>
-              <w:rPr>
-                <w:rFonts w:ascii="Arial" w:hAnsi="Arial"/>
-                <w:b/>
-                <w:color w:val="000080"/>
-              </w:rPr>
-            </w:pPr>
-          </w:p>
-        </w:tc>
-        <w:tc>
-          <w:tcPr>
-            <w:tcW w:w="708" w:type="dxa"/>
-            <w:tcBorders>
-              <w:bottom w:val="single" w:sz="4" w:space="0" w:color="auto"/>
-            </w:tcBorders>
-          </w:tcPr>
-          <w:p>
-            <w:pPr>
-              <w:rPr>
-                <w:rFonts w:ascii="Arial" w:hAnsi="Arial"/>
-                <w:b/>
-                <w:color w:val="000080"/>
-              </w:rPr>
-            </w:pPr>
-          </w:p>
-        </w:tc>
-        <w:tc>
-          <w:tcPr>
-            <w:tcW w:w="2691" w:type="dxa"/>
-            <w:tcBorders>
-              <w:bottom w:val="single" w:sz="4" w:space="0" w:color="auto"/>
-            </w:tcBorders>
-          </w:tcPr>
-          <w:p>
-            <w:pPr>
-              <w:rPr>
-                <w:rFonts w:ascii="Arial" w:hAnsi="Arial"/>
-                <w:b/>
-                <w:color w:val="000080"/>
-              </w:rPr>
-            </w:pPr>
-          </w:p>
-        </w:tc>
-        <w:tc>
-          <w:tcPr>
-            <w:tcW w:w="2520" w:type="dxa"/>
-            <w:tcBorders>
-              <w:bottom w:val="single" w:sz="4" w:space="0" w:color="auto"/>
-            </w:tcBorders>
-          </w:tcPr>
-          <w:p>
-            <w:pPr>
-              <w:rPr>
-                <w:rFonts w:ascii="Arial" w:hAnsi="Arial"/>
-                <w:b/>
-                <w:color w:val="000080"/>
-              </w:rPr>
-            </w:pPr>
-          </w:p>
-        </w:tc>
-      </w:tr>
-      <w:tr>
-        <w:tc>
-          <w:tcPr>
-            <w:tcW w:w="9288" w:type="dxa"/>
-            <w:gridSpan w:val="6"/>
-            <w:shd w:val="clear" w:color="auto" w:fill="D9D9D9"/>
-          </w:tcPr>
-          <w:p>
-            <w:pPr>
-              <w:rPr>
-                <w:rFonts w:ascii="Arial" w:hAnsi="Arial"/>
-                <w:b/>
-                <w:color w:val="000080"/>
-              </w:rPr>
-            </w:pPr>
-          </w:p>
-        </w:tc>
-      </w:tr>
-      <w:tr>
-        <w:tc>
-          <w:tcPr>
-            <w:tcW w:w="828" w:type="dxa"/>
-            <w:vMerge w:val="restart"/>
-          </w:tcPr>
-          <w:p>
-            <w:pPr>
-              <w:rPr>
-                <w:rFonts w:ascii="Arial" w:hAnsi="Arial"/>
-                <w:b/>
-                <w:color w:val="000080"/>
-              </w:rPr>
-            </w:pPr>
-          </w:p>
-        </w:tc>
-        <w:tc>
-          <w:tcPr>
-            <w:tcW w:w="1085" w:type="dxa"/>
-            <w:vMerge w:val="restart"/>
-          </w:tcPr>
-          <w:p>
-            <w:pPr>
-              <w:rPr>
-                <w:rFonts w:ascii="Arial" w:hAnsi="Arial"/>
-                <w:b/>
-                <w:color w:val="000080"/>
-              </w:rPr>
-            </w:pPr>
-          </w:p>
-        </w:tc>
-        <w:tc>
-          <w:tcPr>
-            <w:tcW w:w="1456" w:type="dxa"/>
-            <w:vMerge w:val="restart"/>
-          </w:tcPr>
-          <w:p>
-            <w:pPr>
-              <w:rPr>
-                <w:rFonts w:ascii="Arial" w:hAnsi="Arial"/>
-                <w:b/>
-                <w:color w:val="000080"/>
-              </w:rPr>
-            </w:pPr>
-          </w:p>
-        </w:tc>
-        <w:tc>
-          <w:tcPr>
-            <w:tcW w:w="708" w:type="dxa"/>
-          </w:tcPr>
-          <w:p>
-            <w:pPr>
-              <w:rPr>
-                <w:rFonts w:ascii="Arial" w:hAnsi="Arial"/>
-                <w:b/>
-                <w:color w:val="000080"/>
-              </w:rPr>
-            </w:pPr>
-          </w:p>
-        </w:tc>
-        <w:tc>
-          <w:tcPr>
-            <w:tcW w:w="2691" w:type="dxa"/>
-          </w:tcPr>
-          <w:p>
-            <w:pPr>
-              <w:rPr>
-                <w:rFonts w:ascii="Arial" w:hAnsi="Arial"/>
-                <w:b/>
-                <w:color w:val="000080"/>
-              </w:rPr>
-            </w:pPr>
-          </w:p>
-        </w:tc>
-        <w:tc>
-          <w:tcPr>
-            <w:tcW w:w="2520" w:type="dxa"/>
-          </w:tcPr>
-          <w:p>
-            <w:pPr>
-              <w:rPr>
-                <w:rFonts w:ascii="Arial" w:hAnsi="Arial"/>
-                <w:b/>
-                <w:color w:val="000080"/>
-              </w:rPr>
-            </w:pPr>
-          </w:p>
-        </w:tc>
-      </w:tr>
-      <w:tr>
-        <w:tc>
-          <w:tcPr>
-            <w:tcW w:w="828" w:type="dxa"/>
-            <w:vMerge/>
-          </w:tcPr>
-          <w:p>
-            <w:pPr>
-              <w:rPr>
-                <w:rFonts w:ascii="Arial" w:hAnsi="Arial"/>
-                <w:b/>
-                <w:color w:val="000080"/>
-              </w:rPr>
-            </w:pPr>
-          </w:p>
-        </w:tc>
-        <w:tc>
-          <w:tcPr>
-            <w:tcW w:w="1085" w:type="dxa"/>
-            <w:vMerge/>
-          </w:tcPr>
-          <w:p>
-            <w:pPr>
-              <w:rPr>
-                <w:rFonts w:ascii="Arial" w:hAnsi="Arial"/>
-                <w:b/>
-                <w:color w:val="000080"/>
-              </w:rPr>
-            </w:pPr>
-          </w:p>
-        </w:tc>
-        <w:tc>
-          <w:tcPr>
-            <w:tcW w:w="1456" w:type="dxa"/>
-            <w:vMerge/>
-          </w:tcPr>
-          <w:p>
-            <w:pPr>
-              <w:rPr>
-                <w:rFonts w:ascii="Arial" w:hAnsi="Arial"/>
-                <w:b/>
-                <w:color w:val="000080"/>
-              </w:rPr>
-            </w:pPr>
-          </w:p>
-        </w:tc>
-        <w:tc>
-          <w:tcPr>
-            <w:tcW w:w="708" w:type="dxa"/>
-          </w:tcPr>
-          <w:p>
-            <w:pPr>
-              <w:rPr>
-                <w:rFonts w:ascii="Arial" w:hAnsi="Arial"/>
-                <w:b/>
-                <w:color w:val="000080"/>
-              </w:rPr>
-            </w:pPr>
-          </w:p>
-        </w:tc>
-        <w:tc>
-          <w:tcPr>
-            <w:tcW w:w="2691" w:type="dxa"/>
-          </w:tcPr>
-          <w:p>
-            <w:pPr>
-              <w:rPr>
-                <w:rFonts w:ascii="Arial" w:hAnsi="Arial"/>
-                <w:b/>
-                <w:color w:val="000080"/>
-              </w:rPr>
-            </w:pPr>
-          </w:p>
-        </w:tc>
-        <w:tc>
-          <w:tcPr>
-            <w:tcW w:w="2520" w:type="dxa"/>
-          </w:tcPr>
-          <w:p>
-            <w:pPr>
-              <w:rPr>
-                <w:rFonts w:ascii="Arial" w:hAnsi="Arial"/>
-                <w:b/>
-                <w:color w:val="000080"/>
-              </w:rPr>
-            </w:pPr>
-          </w:p>
-        </w:tc>
-      </w:tr>
-      <w:tr>
-        <w:tc>
-          <w:tcPr>
-            <w:tcW w:w="828" w:type="dxa"/>
-            <w:vMerge/>
-            <w:tcBorders>
-              <w:bottom w:val="single" w:sz="4" w:space="0" w:color="auto"/>
-            </w:tcBorders>
-          </w:tcPr>
-          <w:p>
-            <w:pPr>
-              <w:rPr>
-                <w:rFonts w:ascii="Arial" w:hAnsi="Arial"/>
-                <w:b/>
-                <w:color w:val="000080"/>
-              </w:rPr>
-            </w:pPr>
-          </w:p>
-        </w:tc>
-        <w:tc>
-          <w:tcPr>
-            <w:tcW w:w="1085" w:type="dxa"/>
-            <w:vMerge/>
-            <w:tcBorders>
-              <w:bottom w:val="single" w:sz="4" w:space="0" w:color="auto"/>
-            </w:tcBorders>
-          </w:tcPr>
-          <w:p>
-            <w:pPr>
-              <w:rPr>
-                <w:rFonts w:ascii="Arial" w:hAnsi="Arial"/>
-                <w:b/>
-                <w:color w:val="000080"/>
-              </w:rPr>
-            </w:pPr>
-          </w:p>
-        </w:tc>
-        <w:tc>
-          <w:tcPr>
-            <w:tcW w:w="1456" w:type="dxa"/>
-            <w:vMerge/>
-            <w:tcBorders>
-              <w:bottom w:val="single" w:sz="4" w:space="0" w:color="auto"/>
-            </w:tcBorders>
-          </w:tcPr>
-          <w:p>
-            <w:pPr>
-              <w:rPr>
-                <w:rFonts w:ascii="Arial" w:hAnsi="Arial"/>
-                <w:b/>
-                <w:color w:val="000080"/>
-              </w:rPr>
-            </w:pPr>
-          </w:p>
-        </w:tc>
-        <w:tc>
-          <w:tcPr>
-            <w:tcW w:w="708" w:type="dxa"/>
-            <w:tcBorders>
-              <w:bottom w:val="single" w:sz="4" w:space="0" w:color="auto"/>
-            </w:tcBorders>
-          </w:tcPr>
-          <w:p>
-            <w:pPr>
-              <w:rPr>
-                <w:rFonts w:ascii="Arial" w:hAnsi="Arial"/>
-                <w:b/>
-                <w:color w:val="000080"/>
-              </w:rPr>
-            </w:pPr>
-          </w:p>
-        </w:tc>
-        <w:tc>
-          <w:tcPr>
-            <w:tcW w:w="2691" w:type="dxa"/>
-            <w:tcBorders>
-              <w:bottom w:val="single" w:sz="4" w:space="0" w:color="auto"/>
-            </w:tcBorders>
-          </w:tcPr>
-          <w:p>
-            <w:pPr>
-              <w:rPr>
-                <w:rFonts w:ascii="Arial" w:hAnsi="Arial"/>
-                <w:b/>
-                <w:color w:val="000080"/>
-              </w:rPr>
-            </w:pPr>
-          </w:p>
-        </w:tc>
-        <w:tc>
-          <w:tcPr>
-            <w:tcW w:w="2520" w:type="dxa"/>
-            <w:tcBorders>
-              <w:bottom w:val="single" w:sz="4" w:space="0" w:color="auto"/>
-            </w:tcBorders>
-          </w:tcPr>
-          <w:p>
-            <w:pPr>
-              <w:rPr>
-                <w:rFonts w:ascii="Arial" w:hAnsi="Arial"/>
-                <w:b/>
-                <w:color w:val="000080"/>
-              </w:rPr>
-            </w:pPr>
-          </w:p>
-        </w:tc>
-      </w:tr>
-      <w:tr>
-        <w:tc>
-          <w:tcPr>
-            <w:tcW w:w="9288" w:type="dxa"/>
-            <w:gridSpan w:val="6"/>
-            <w:shd w:val="clear" w:color="auto" w:fill="D9D9D9"/>
-          </w:tcPr>
-          <w:p>
-            <w:pPr>
-              <w:rPr>
-                <w:rFonts w:ascii="Arial" w:hAnsi="Arial"/>
-                <w:b/>
-                <w:color w:val="000080"/>
-              </w:rPr>
-            </w:pPr>
-          </w:p>
-        </w:tc>
-      </w:tr>
-      <w:tr>
-        <w:tc>
-          <w:tcPr>
-            <w:tcW w:w="828" w:type="dxa"/>
-            <w:vMerge w:val="restart"/>
-          </w:tcPr>
-          <w:p>
-            <w:pPr>
-              <w:rPr>
-                <w:rFonts w:ascii="Arial" w:hAnsi="Arial"/>
-                <w:b/>
-                <w:color w:val="000080"/>
-              </w:rPr>
-            </w:pPr>
-          </w:p>
-        </w:tc>
-        <w:tc>
-          <w:tcPr>
-            <w:tcW w:w="1085" w:type="dxa"/>
-            <w:vMerge w:val="restart"/>
-          </w:tcPr>
-          <w:p>
-            <w:pPr>
-              <w:rPr>
-                <w:rFonts w:ascii="Arial" w:hAnsi="Arial"/>
-                <w:b/>
-                <w:color w:val="000080"/>
-              </w:rPr>
-            </w:pPr>
-          </w:p>
-        </w:tc>
-        <w:tc>
-          <w:tcPr>
-            <w:tcW w:w="1456" w:type="dxa"/>
-            <w:vMerge w:val="restart"/>
-          </w:tcPr>
-          <w:p>
-            <w:pPr>
-              <w:rPr>
-                <w:rFonts w:ascii="Arial" w:hAnsi="Arial"/>
-                <w:b/>
-                <w:color w:val="000080"/>
-              </w:rPr>
-            </w:pPr>
-          </w:p>
-        </w:tc>
-        <w:tc>
-          <w:tcPr>
-            <w:tcW w:w="708" w:type="dxa"/>
-          </w:tcPr>
-          <w:p>
-            <w:pPr>
-              <w:rPr>
-                <w:rFonts w:ascii="Arial" w:hAnsi="Arial"/>
-                <w:b/>
-                <w:color w:val="000080"/>
-              </w:rPr>
-            </w:pPr>
-          </w:p>
-        </w:tc>
-        <w:tc>
-          <w:tcPr>
-            <w:tcW w:w="2691" w:type="dxa"/>
-          </w:tcPr>
-          <w:p>
-            <w:pPr>
-              <w:rPr>
-                <w:rFonts w:ascii="Arial" w:hAnsi="Arial"/>
-                <w:b/>
-                <w:color w:val="000080"/>
-              </w:rPr>
-            </w:pPr>
-          </w:p>
-        </w:tc>
-        <w:tc>
-          <w:tcPr>
-            <w:tcW w:w="2520" w:type="dxa"/>
-          </w:tcPr>
-          <w:p>
-            <w:pPr>
-              <w:rPr>
-                <w:rFonts w:ascii="Arial" w:hAnsi="Arial"/>
-                <w:b/>
-                <w:color w:val="000080"/>
-              </w:rPr>
-            </w:pPr>
-          </w:p>
-        </w:tc>
-      </w:tr>
-      <w:tr>
-        <w:tc>
-          <w:tcPr>
-            <w:tcW w:w="828" w:type="dxa"/>
-            <w:vMerge/>
-          </w:tcPr>
-          <w:p>
-            <w:pPr>
-              <w:rPr>
-                <w:rFonts w:ascii="Arial" w:hAnsi="Arial"/>
-                <w:b/>
-                <w:color w:val="000080"/>
-              </w:rPr>
-            </w:pPr>
-          </w:p>
-        </w:tc>
-        <w:tc>
-          <w:tcPr>
-            <w:tcW w:w="1085" w:type="dxa"/>
-            <w:vMerge/>
-          </w:tcPr>
-          <w:p>
-            <w:pPr>
-              <w:rPr>
-                <w:rFonts w:ascii="Arial" w:hAnsi="Arial"/>
-                <w:b/>
-                <w:color w:val="000080"/>
-              </w:rPr>
-            </w:pPr>
-          </w:p>
-        </w:tc>
-        <w:tc>
-          <w:tcPr>
-            <w:tcW w:w="1456" w:type="dxa"/>
-            <w:vMerge/>
-          </w:tcPr>
-          <w:p>
-            <w:pPr>
-              <w:rPr>
-                <w:rFonts w:ascii="Arial" w:hAnsi="Arial"/>
-                <w:b/>
-                <w:color w:val="000080"/>
-              </w:rPr>
-            </w:pPr>
-          </w:p>
-        </w:tc>
-        <w:tc>
-          <w:tcPr>
-            <w:tcW w:w="708" w:type="dxa"/>
-          </w:tcPr>
-          <w:p>
-            <w:pPr>
-              <w:rPr>
-                <w:rFonts w:ascii="Arial" w:hAnsi="Arial"/>
-                <w:b/>
-                <w:color w:val="000080"/>
-              </w:rPr>
-            </w:pPr>
-          </w:p>
-        </w:tc>
-        <w:tc>
-          <w:tcPr>
-            <w:tcW w:w="2691" w:type="dxa"/>
-          </w:tcPr>
-          <w:p>
-            <w:pPr>
-              <w:rPr>
-                <w:rFonts w:ascii="Arial" w:hAnsi="Arial"/>
-                <w:b/>
-                <w:color w:val="000080"/>
-              </w:rPr>
-            </w:pPr>
-          </w:p>
-        </w:tc>
-        <w:tc>
-          <w:tcPr>
-            <w:tcW w:w="2520" w:type="dxa"/>
-          </w:tcPr>
-          <w:p>
-            <w:pPr>
-              <w:rPr>
-                <w:rFonts w:ascii="Arial" w:hAnsi="Arial"/>
-                <w:b/>
-                <w:color w:val="000080"/>
-              </w:rPr>
-            </w:pPr>
-          </w:p>
-        </w:tc>
-      </w:tr>
-      <w:tr>
-        <w:tc>
-          <w:tcPr>
-            <w:tcW w:w="828" w:type="dxa"/>
-            <w:vMerge/>
-            <w:tcBorders>
-              <w:bottom w:val="single" w:sz="4" w:space="0" w:color="auto"/>
-            </w:tcBorders>
-          </w:tcPr>
-          <w:p>
-            <w:pPr>
-              <w:rPr>
-                <w:rFonts w:ascii="Arial" w:hAnsi="Arial"/>
-                <w:b/>
-                <w:color w:val="000080"/>
-              </w:rPr>
-            </w:pPr>
-          </w:p>
-        </w:tc>
-        <w:tc>
-          <w:tcPr>
-            <w:tcW w:w="1085" w:type="dxa"/>
-            <w:vMerge/>
-            <w:tcBorders>
-              <w:bottom w:val="single" w:sz="4" w:space="0" w:color="auto"/>
-            </w:tcBorders>
-          </w:tcPr>
-          <w:p>
-            <w:pPr>
-              <w:rPr>
-                <w:rFonts w:ascii="Arial" w:hAnsi="Arial"/>
-                <w:b/>
-                <w:color w:val="000080"/>
-              </w:rPr>
-            </w:pPr>
-          </w:p>
-        </w:tc>
-        <w:tc>
-          <w:tcPr>
-            <w:tcW w:w="1456" w:type="dxa"/>
-            <w:vMerge/>
-            <w:tcBorders>
-              <w:bottom w:val="single" w:sz="4" w:space="0" w:color="auto"/>
-            </w:tcBorders>
-          </w:tcPr>
-          <w:p>
-            <w:pPr>
-              <w:rPr>
-                <w:rFonts w:ascii="Arial" w:hAnsi="Arial"/>
-                <w:b/>
-                <w:color w:val="000080"/>
-              </w:rPr>
-            </w:pPr>
-          </w:p>
-        </w:tc>
-        <w:tc>
-          <w:tcPr>
-            <w:tcW w:w="708" w:type="dxa"/>
-            <w:tcBorders>
-              <w:bottom w:val="single" w:sz="4" w:space="0" w:color="auto"/>
-            </w:tcBorders>
-          </w:tcPr>
-          <w:p>
-            <w:pPr>
-              <w:rPr>
-                <w:rFonts w:ascii="Arial" w:hAnsi="Arial"/>
-                <w:b/>
-                <w:color w:val="000080"/>
-              </w:rPr>
-            </w:pPr>
-          </w:p>
-        </w:tc>
-        <w:tc>
-          <w:tcPr>
-            <w:tcW w:w="2691" w:type="dxa"/>
-            <w:tcBorders>
-              <w:bottom w:val="single" w:sz="4" w:space="0" w:color="auto"/>
-            </w:tcBorders>
-          </w:tcPr>
-          <w:p>
-            <w:pPr>
-              <w:rPr>
-                <w:rFonts w:ascii="Arial" w:hAnsi="Arial"/>
-                <w:b/>
-                <w:color w:val="000080"/>
-              </w:rPr>
-            </w:pPr>
-          </w:p>
-        </w:tc>
-        <w:tc>
-          <w:tcPr>
-            <w:tcW w:w="2520" w:type="dxa"/>
-            <w:tcBorders>
-              <w:bottom w:val="single" w:sz="4" w:space="0" w:color="auto"/>
-            </w:tcBorders>
-          </w:tcPr>
-          <w:p>
-            <w:pPr>
-              <w:rPr>
-                <w:rFonts w:ascii="Arial" w:hAnsi="Arial"/>
-                <w:b/>
-                <w:color w:val="000080"/>
-              </w:rPr>
-            </w:pPr>
-          </w:p>
-        </w:tc>
-      </w:tr>
-      <w:tr>
-        <w:tc>
-          <w:tcPr>
-            <w:tcW w:w="9288" w:type="dxa"/>
-            <w:gridSpan w:val="6"/>
-            <w:shd w:val="clear" w:color="auto" w:fill="D9D9D9"/>
-          </w:tcPr>
-          <w:p>
-            <w:pPr>
-              <w:rPr>
-                <w:rFonts w:ascii="Arial" w:hAnsi="Arial"/>
-                <w:b/>
-                <w:color w:val="000080"/>
-              </w:rPr>
-            </w:pPr>
-          </w:p>
-        </w:tc>
-      </w:tr>
-    </w:tbl>
     <w:p/>
     <w:sectPr>
       <w:headerReference w:type="default" r:id="rId8"/>
@@ -7715,7 +4594,7 @@
         <w:noProof/>
         <w:lang w:val="en-GB"/>
       </w:rPr>
-      <w:t>11/05/2020</w:t>
+      <w:t>14/05/2020</w:t>
     </w:r>
     <w:r>
       <w:rPr>

</xml_diff>